<commit_message>
Update Credit Card Customer Attrition Prediction - Project Report.docx
</commit_message>
<xml_diff>
--- a/Credit Card Customer Attrition Prediction - Project Report.docx
+++ b/Credit Card Customer Attrition Prediction - Project Report.docx
@@ -114,58 +114,6 @@
         <w:jc w:val="center"/>
         <w:rPr>
           <w:rFonts w:ascii="Arial" w:hAnsi="Arial" w:cs="Arial"/>
-          <w:sz w:val="30"/>
-          <w:szCs w:val="30"/>
-        </w:rPr>
-      </w:pPr>
-      <w:r>
-        <w:rPr>
-          <w:rFonts w:ascii="Arial" w:hAnsi="Arial" w:cs="Arial"/>
-          <w:sz w:val="30"/>
-          <w:szCs w:val="30"/>
-        </w:rPr>
-        <w:t>CAPSTONE TWO:</w:t>
-      </w:r>
-      <w:r>
-        <w:rPr>
-          <w:rFonts w:ascii="Arial" w:hAnsi="Arial" w:cs="Arial"/>
-          <w:sz w:val="30"/>
-          <w:szCs w:val="30"/>
-        </w:rPr>
-        <w:t xml:space="preserve"> </w:t>
-      </w:r>
-      <w:r>
-        <w:rPr>
-          <w:rFonts w:ascii="Arial" w:hAnsi="Arial" w:cs="Arial"/>
-          <w:sz w:val="30"/>
-          <w:szCs w:val="30"/>
-        </w:rPr>
-        <w:t>PROJECT REPORT</w:t>
-      </w:r>
-    </w:p>
-    <w:p>
-      <w:pPr>
-        <w:jc w:val="center"/>
-        <w:rPr>
-          <w:rFonts w:ascii="Arial" w:hAnsi="Arial" w:cs="Arial"/>
-          <w:sz w:val="30"/>
-          <w:szCs w:val="30"/>
-        </w:rPr>
-      </w:pPr>
-      <w:r>
-        <w:rPr>
-          <w:rFonts w:ascii="Arial" w:hAnsi="Arial" w:cs="Arial"/>
-          <w:sz w:val="30"/>
-          <w:szCs w:val="30"/>
-        </w:rPr>
-        <w:t xml:space="preserve">DATA SCIENCE CAREER TRACK </w:t>
-      </w:r>
-    </w:p>
-    <w:p>
-      <w:pPr>
-        <w:jc w:val="center"/>
-        <w:rPr>
-          <w:rFonts w:ascii="Arial" w:hAnsi="Arial" w:cs="Arial"/>
           <w:sz w:val="28"/>
           <w:szCs w:val="28"/>
         </w:rPr>
@@ -173,140 +121,192 @@
       <w:r>
         <w:rPr>
           <w:rFonts w:ascii="Arial" w:hAnsi="Arial" w:cs="Arial"/>
-          <w:sz w:val="30"/>
-          <w:szCs w:val="30"/>
-        </w:rPr>
-        <w:t>SPRINGBOARD</w:t>
-      </w:r>
-    </w:p>
-    <w:p>
-      <w:pPr>
-        <w:jc w:val="center"/>
-        <w:rPr>
-          <w:rFonts w:ascii="Arial" w:hAnsi="Arial" w:cs="Arial"/>
-        </w:rPr>
-      </w:pPr>
-    </w:p>
-    <w:p>
-      <w:pPr>
-        <w:jc w:val="center"/>
-        <w:rPr>
-          <w:rFonts w:ascii="Arial" w:hAnsi="Arial" w:cs="Arial"/>
-        </w:rPr>
-      </w:pPr>
-    </w:p>
-    <w:p>
-      <w:pPr>
-        <w:jc w:val="center"/>
-        <w:rPr>
-          <w:rFonts w:ascii="Arial" w:hAnsi="Arial" w:cs="Arial"/>
-        </w:rPr>
-      </w:pPr>
-    </w:p>
-    <w:p>
-      <w:pPr>
-        <w:jc w:val="center"/>
-        <w:rPr>
-          <w:rFonts w:ascii="Arial" w:hAnsi="Arial" w:cs="Arial"/>
-        </w:rPr>
-      </w:pPr>
-    </w:p>
-    <w:p>
-      <w:pPr>
-        <w:jc w:val="center"/>
-        <w:rPr>
-          <w:rFonts w:ascii="Arial" w:hAnsi="Arial" w:cs="Arial"/>
-        </w:rPr>
-      </w:pPr>
-    </w:p>
-    <w:p>
-      <w:pPr>
-        <w:jc w:val="center"/>
-        <w:rPr>
-          <w:rFonts w:ascii="Arial" w:hAnsi="Arial" w:cs="Arial"/>
-        </w:rPr>
-      </w:pPr>
-    </w:p>
-    <w:p>
-      <w:pPr>
-        <w:rPr>
-          <w:rFonts w:ascii="Arial" w:hAnsi="Arial" w:cs="Arial"/>
-        </w:rPr>
-      </w:pPr>
-    </w:p>
-    <w:p>
-      <w:pPr>
-        <w:jc w:val="center"/>
-        <w:rPr>
-          <w:rFonts w:ascii="Arial" w:hAnsi="Arial" w:cs="Arial"/>
-        </w:rPr>
-      </w:pPr>
-    </w:p>
-    <w:p>
-      <w:pPr>
-        <w:jc w:val="center"/>
-        <w:rPr>
-          <w:rFonts w:ascii="Arial" w:eastAsia="Times New Roman" w:hAnsi="Arial" w:cs="Arial"/>
-        </w:rPr>
-      </w:pPr>
-    </w:p>
-    <w:p>
-      <w:pPr>
-        <w:jc w:val="center"/>
-        <w:rPr>
-          <w:rFonts w:ascii="Arial" w:eastAsia="Times New Roman" w:hAnsi="Arial" w:cs="Arial"/>
-        </w:rPr>
-      </w:pPr>
-    </w:p>
-    <w:p>
-      <w:pPr>
-        <w:jc w:val="center"/>
-        <w:rPr>
-          <w:rFonts w:ascii="Arial" w:hAnsi="Arial" w:cs="Arial"/>
           <w:sz w:val="28"/>
           <w:szCs w:val="28"/>
         </w:rPr>
-      </w:pPr>
+        <w:t>CAPSTONE TWO:</w:t>
+      </w:r>
       <w:r>
         <w:rPr>
           <w:rFonts w:ascii="Arial" w:hAnsi="Arial" w:cs="Arial"/>
           <w:sz w:val="28"/>
           <w:szCs w:val="28"/>
         </w:rPr>
-        <w:t>SUBMITTED BY: SHAHJAHAN AHMED</w:t>
-      </w:r>
-    </w:p>
-    <w:p>
-      <w:pPr>
-        <w:jc w:val="center"/>
+        <w:t xml:space="preserve"> </w:t>
+      </w:r>
+      <w:r>
         <w:rPr>
           <w:rFonts w:ascii="Arial" w:hAnsi="Arial" w:cs="Arial"/>
           <w:sz w:val="28"/>
           <w:szCs w:val="28"/>
         </w:rPr>
-      </w:pPr>
-      <w:r>
+        <w:t>PROJECT REPORT</w:t>
+      </w:r>
+    </w:p>
+    <w:p>
+      <w:pPr>
+        <w:jc w:val="center"/>
         <w:rPr>
           <w:rFonts w:ascii="Arial" w:hAnsi="Arial" w:cs="Arial"/>
           <w:sz w:val="28"/>
           <w:szCs w:val="28"/>
         </w:rPr>
-        <w:t>DATE: OCTOBER</w:t>
-      </w:r>
+      </w:pPr>
       <w:r>
         <w:rPr>
           <w:rFonts w:ascii="Arial" w:hAnsi="Arial" w:cs="Arial"/>
           <w:sz w:val="28"/>
           <w:szCs w:val="28"/>
         </w:rPr>
-        <w:t xml:space="preserve"> 27,</w:t>
-      </w:r>
-      <w:r>
+        <w:t xml:space="preserve">DATA SCIENCE CAREER TRACK </w:t>
+      </w:r>
+    </w:p>
+    <w:p>
+      <w:pPr>
+        <w:jc w:val="center"/>
         <w:rPr>
           <w:rFonts w:ascii="Arial" w:hAnsi="Arial" w:cs="Arial"/>
           <w:sz w:val="28"/>
           <w:szCs w:val="28"/>
         </w:rPr>
+      </w:pPr>
+      <w:r>
+        <w:rPr>
+          <w:rFonts w:ascii="Arial" w:hAnsi="Arial" w:cs="Arial"/>
+          <w:sz w:val="28"/>
+          <w:szCs w:val="28"/>
+        </w:rPr>
+        <w:t>SPRINGBOARD</w:t>
+      </w:r>
+    </w:p>
+    <w:p>
+      <w:pPr>
+        <w:jc w:val="center"/>
+        <w:rPr>
+          <w:rFonts w:ascii="Arial" w:hAnsi="Arial" w:cs="Arial"/>
+        </w:rPr>
+      </w:pPr>
+    </w:p>
+    <w:p>
+      <w:pPr>
+        <w:jc w:val="center"/>
+        <w:rPr>
+          <w:rFonts w:ascii="Arial" w:hAnsi="Arial" w:cs="Arial"/>
+        </w:rPr>
+      </w:pPr>
+    </w:p>
+    <w:p>
+      <w:pPr>
+        <w:jc w:val="center"/>
+        <w:rPr>
+          <w:rFonts w:ascii="Arial" w:hAnsi="Arial" w:cs="Arial"/>
+        </w:rPr>
+      </w:pPr>
+    </w:p>
+    <w:p>
+      <w:pPr>
+        <w:jc w:val="center"/>
+        <w:rPr>
+          <w:rFonts w:ascii="Arial" w:hAnsi="Arial" w:cs="Arial"/>
+        </w:rPr>
+      </w:pPr>
+    </w:p>
+    <w:p>
+      <w:pPr>
+        <w:jc w:val="center"/>
+        <w:rPr>
+          <w:rFonts w:ascii="Arial" w:hAnsi="Arial" w:cs="Arial"/>
+        </w:rPr>
+      </w:pPr>
+    </w:p>
+    <w:p>
+      <w:pPr>
+        <w:jc w:val="center"/>
+        <w:rPr>
+          <w:rFonts w:ascii="Arial" w:hAnsi="Arial" w:cs="Arial"/>
+        </w:rPr>
+      </w:pPr>
+    </w:p>
+    <w:p>
+      <w:pPr>
+        <w:rPr>
+          <w:rFonts w:ascii="Arial" w:hAnsi="Arial" w:cs="Arial"/>
+        </w:rPr>
+      </w:pPr>
+    </w:p>
+    <w:p>
+      <w:pPr>
+        <w:jc w:val="center"/>
+        <w:rPr>
+          <w:rFonts w:ascii="Arial" w:hAnsi="Arial" w:cs="Arial"/>
+        </w:rPr>
+      </w:pPr>
+    </w:p>
+    <w:p>
+      <w:pPr>
+        <w:jc w:val="center"/>
+        <w:rPr>
+          <w:rFonts w:ascii="Arial" w:eastAsia="Times New Roman" w:hAnsi="Arial" w:cs="Arial"/>
+        </w:rPr>
+      </w:pPr>
+    </w:p>
+    <w:p>
+      <w:pPr>
+        <w:jc w:val="center"/>
+        <w:rPr>
+          <w:rFonts w:ascii="Arial" w:eastAsia="Times New Roman" w:hAnsi="Arial" w:cs="Arial"/>
+        </w:rPr>
+      </w:pPr>
+    </w:p>
+    <w:p>
+      <w:pPr>
+        <w:jc w:val="center"/>
+        <w:rPr>
+          <w:rFonts w:ascii="Arial" w:hAnsi="Arial" w:cs="Arial"/>
+          <w:sz w:val="28"/>
+          <w:szCs w:val="28"/>
+        </w:rPr>
+      </w:pPr>
+      <w:r>
+        <w:rPr>
+          <w:rFonts w:ascii="Arial" w:hAnsi="Arial" w:cs="Arial"/>
+          <w:sz w:val="28"/>
+          <w:szCs w:val="28"/>
+        </w:rPr>
+        <w:t>SUBMITTED BY: SHAHJAHAN AHMED</w:t>
+      </w:r>
+    </w:p>
+    <w:p>
+      <w:pPr>
+        <w:jc w:val="center"/>
+        <w:rPr>
+          <w:rFonts w:ascii="Arial" w:hAnsi="Arial" w:cs="Arial"/>
+          <w:sz w:val="28"/>
+          <w:szCs w:val="28"/>
+        </w:rPr>
+      </w:pPr>
+      <w:r>
+        <w:rPr>
+          <w:rFonts w:ascii="Arial" w:hAnsi="Arial" w:cs="Arial"/>
+          <w:sz w:val="28"/>
+          <w:szCs w:val="28"/>
+        </w:rPr>
+        <w:t>DATE: OCTOBER</w:t>
+      </w:r>
+      <w:r>
+        <w:rPr>
+          <w:rFonts w:ascii="Arial" w:hAnsi="Arial" w:cs="Arial"/>
+          <w:sz w:val="28"/>
+          <w:szCs w:val="28"/>
+        </w:rPr>
+        <w:t xml:space="preserve"> 27,</w:t>
+      </w:r>
+      <w:r>
+        <w:rPr>
+          <w:rFonts w:ascii="Arial" w:hAnsi="Arial" w:cs="Arial"/>
+          <w:sz w:val="28"/>
+          <w:szCs w:val="28"/>
+        </w:rPr>
         <w:t xml:space="preserve"> 2021</w:t>
       </w:r>
     </w:p>
@@ -430,6 +430,12 @@
           <w:rFonts w:ascii="Arial" w:hAnsi="Arial" w:cs="Arial"/>
         </w:rPr>
         <w:t xml:space="preserve"> have selected my capstone project </w:t>
+      </w:r>
+      <w:r>
+        <w:rPr>
+          <w:rFonts w:ascii="Arial" w:hAnsi="Arial" w:cs="Arial"/>
+        </w:rPr>
+        <w:t xml:space="preserve">topics </w:t>
       </w:r>
       <w:r>
         <w:rPr>
@@ -584,7 +590,19 @@
         <w:rPr>
           <w:rFonts w:ascii="Arial" w:hAnsi="Arial" w:cs="Arial"/>
         </w:rPr>
-        <w:t xml:space="preserve"> rate and find the potential churning customers by analyzing data for a specific period (last six month) of time </w:t>
+        <w:t xml:space="preserve"> rate and find the potential churning customers by analyzing data for a specific period (last </w:t>
+      </w:r>
+      <w:r>
+        <w:rPr>
+          <w:rFonts w:ascii="Arial" w:hAnsi="Arial" w:cs="Arial"/>
+        </w:rPr>
+        <w:t>twelve</w:t>
+      </w:r>
+      <w:r>
+        <w:rPr>
+          <w:rFonts w:ascii="Arial" w:hAnsi="Arial" w:cs="Arial"/>
+        </w:rPr>
+        <w:t xml:space="preserve"> month) of time </w:t>
       </w:r>
       <w:r>
         <w:rPr>
@@ -1047,7 +1065,43 @@
         <w:rPr>
           <w:rFonts w:ascii="Arial" w:hAnsi="Arial" w:cs="Arial"/>
         </w:rPr>
-        <w:t>By importing appropriate libraries and loading the ‘BankChurners.csv’ dataset I have observed that t</w:t>
+        <w:t xml:space="preserve">By importing </w:t>
+      </w:r>
+      <w:r>
+        <w:rPr>
+          <w:rFonts w:ascii="Arial" w:hAnsi="Arial" w:cs="Arial"/>
+        </w:rPr>
+        <w:t>necessary</w:t>
+      </w:r>
+      <w:r>
+        <w:rPr>
+          <w:rFonts w:ascii="Arial" w:hAnsi="Arial" w:cs="Arial"/>
+        </w:rPr>
+        <w:t xml:space="preserve"> libraries and loading the </w:t>
+      </w:r>
+      <w:r>
+        <w:rPr>
+          <w:rFonts w:ascii="Arial" w:hAnsi="Arial" w:cs="Arial"/>
+        </w:rPr>
+        <w:t xml:space="preserve">downloaded dataset </w:t>
+      </w:r>
+      <w:r>
+        <w:rPr>
+          <w:rFonts w:ascii="Arial" w:hAnsi="Arial" w:cs="Arial"/>
+        </w:rPr>
+        <w:t>‘BankChurners.csv’</w:t>
+      </w:r>
+      <w:r>
+        <w:rPr>
+          <w:rFonts w:ascii="Arial" w:hAnsi="Arial" w:cs="Arial"/>
+        </w:rPr>
+        <w:t xml:space="preserve">, </w:t>
+      </w:r>
+      <w:r>
+        <w:rPr>
+          <w:rFonts w:ascii="Arial" w:hAnsi="Arial" w:cs="Arial"/>
+        </w:rPr>
+        <w:t>I have observed that t</w:t>
       </w:r>
       <w:r>
         <w:rPr>
@@ -1065,13 +1119,19 @@
         <w:rPr>
           <w:rFonts w:ascii="Arial" w:hAnsi="Arial" w:cs="Arial"/>
         </w:rPr>
-        <w:t xml:space="preserve"> columns</w:t>
-      </w:r>
-      <w:r>
-        <w:rPr>
-          <w:rFonts w:ascii="Arial" w:hAnsi="Arial" w:cs="Arial"/>
-        </w:rPr>
-        <w:t xml:space="preserve"> or features.</w:t>
+        <w:t xml:space="preserve"> </w:t>
+      </w:r>
+      <w:r>
+        <w:rPr>
+          <w:rFonts w:ascii="Arial" w:hAnsi="Arial" w:cs="Arial"/>
+        </w:rPr>
+        <w:t>attributes</w:t>
+      </w:r>
+      <w:r>
+        <w:rPr>
+          <w:rFonts w:ascii="Arial" w:hAnsi="Arial" w:cs="Arial"/>
+        </w:rPr>
+        <w:t>.</w:t>
       </w:r>
       <w:r>
         <w:rPr>
@@ -1568,7 +1628,19 @@
         <w:rPr>
           <w:rFonts w:ascii="Arial" w:eastAsia="Times New Roman" w:hAnsi="Arial" w:cs="Arial"/>
         </w:rPr>
-        <w:t xml:space="preserve">The dataset has initially </w:t>
+        <w:t>The dataset ha</w:t>
+      </w:r>
+      <w:r>
+        <w:rPr>
+          <w:rFonts w:ascii="Arial" w:eastAsia="Times New Roman" w:hAnsi="Arial" w:cs="Arial"/>
+        </w:rPr>
+        <w:t>d</w:t>
+      </w:r>
+      <w:r>
+        <w:rPr>
+          <w:rFonts w:ascii="Arial" w:eastAsia="Times New Roman" w:hAnsi="Arial" w:cs="Arial"/>
+        </w:rPr>
+        <w:t xml:space="preserve"> initially </w:t>
       </w:r>
       <w:r>
         <w:rPr>
@@ -1651,10 +1723,109 @@
     </w:p>
     <w:p>
       <w:pPr>
-        <w:rPr>
-          <w:rFonts w:ascii="Arial" w:hAnsi="Arial" w:cs="Arial"/>
-        </w:rPr>
-      </w:pPr>
+        <w:jc w:val="center"/>
+        <w:rPr>
+          <w:rFonts w:ascii="Arial" w:hAnsi="Arial" w:cs="Arial"/>
+        </w:rPr>
+      </w:pPr>
+      <w:r>
+        <w:rPr>
+          <w:rFonts w:ascii="Arial" w:hAnsi="Arial" w:cs="Arial"/>
+          <w:noProof/>
+        </w:rPr>
+        <w:drawing>
+          <wp:inline distT="0" distB="0" distL="0" distR="0" wp14:anchorId="3BA37549" wp14:editId="4D00485B">
+            <wp:extent cx="4048127" cy="2698750"/>
+            <wp:effectExtent l="0" t="0" r="0" b="0"/>
+            <wp:docPr id="9" name="Picture 9" descr="Chart, pie chart&#10;&#10;Description automatically generated"/>
+            <wp:cNvGraphicFramePr>
+              <a:graphicFrameLocks xmlns:a="http://schemas.openxmlformats.org/drawingml/2006/main" noChangeAspect="1"/>
+            </wp:cNvGraphicFramePr>
+            <a:graphic xmlns:a="http://schemas.openxmlformats.org/drawingml/2006/main">
+              <a:graphicData uri="http://schemas.openxmlformats.org/drawingml/2006/picture">
+                <pic:pic xmlns:pic="http://schemas.openxmlformats.org/drawingml/2006/picture">
+                  <pic:nvPicPr>
+                    <pic:cNvPr id="9" name="Picture 9" descr="Chart, pie chart&#10;&#10;Description automatically generated"/>
+                    <pic:cNvPicPr/>
+                  </pic:nvPicPr>
+                  <pic:blipFill>
+                    <a:blip r:embed="rId7" cstate="print">
+                      <a:extLst>
+                        <a:ext uri="{28A0092B-C50C-407E-A947-70E740481C1C}">
+                          <a14:useLocalDpi xmlns:a14="http://schemas.microsoft.com/office/drawing/2010/main" val="0"/>
+                        </a:ext>
+                      </a:extLst>
+                    </a:blip>
+                    <a:stretch>
+                      <a:fillRect/>
+                    </a:stretch>
+                  </pic:blipFill>
+                  <pic:spPr>
+                    <a:xfrm>
+                      <a:off x="0" y="0"/>
+                      <a:ext cx="4086255" cy="2724169"/>
+                    </a:xfrm>
+                    <a:prstGeom prst="rect">
+                      <a:avLst/>
+                    </a:prstGeom>
+                  </pic:spPr>
+                </pic:pic>
+              </a:graphicData>
+            </a:graphic>
+          </wp:inline>
+        </w:drawing>
+      </w:r>
+    </w:p>
+    <w:p>
+      <w:pPr>
+        <w:ind w:firstLine="720"/>
+        <w:jc w:val="center"/>
+        <w:rPr>
+          <w:rFonts w:ascii="Arial" w:hAnsi="Arial" w:cs="Arial"/>
+        </w:rPr>
+      </w:pPr>
+      <w:r>
+        <w:rPr>
+          <w:rFonts w:ascii="Arial" w:hAnsi="Arial" w:cs="Arial"/>
+        </w:rPr>
+        <w:t xml:space="preserve">Figures: Distribution of Attributes </w:t>
+      </w:r>
+      <w:r>
+        <w:rPr>
+          <w:rFonts w:ascii="Arial" w:hAnsi="Arial" w:cs="Arial"/>
+        </w:rPr>
+        <w:t>B</w:t>
+      </w:r>
+      <w:r>
+        <w:rPr>
+          <w:rFonts w:ascii="Arial" w:hAnsi="Arial" w:cs="Arial"/>
+        </w:rPr>
+        <w:t xml:space="preserve">ased on </w:t>
+      </w:r>
+      <w:r>
+        <w:rPr>
+          <w:rFonts w:ascii="Arial" w:hAnsi="Arial" w:cs="Arial"/>
+        </w:rPr>
+        <w:t>D</w:t>
+      </w:r>
+      <w:r>
+        <w:rPr>
+          <w:rFonts w:ascii="Arial" w:hAnsi="Arial" w:cs="Arial"/>
+        </w:rPr>
+        <w:t xml:space="preserve">ata </w:t>
+      </w:r>
+      <w:r>
+        <w:rPr>
+          <w:rFonts w:ascii="Arial" w:hAnsi="Arial" w:cs="Arial"/>
+        </w:rPr>
+        <w:t>T</w:t>
+      </w:r>
+      <w:r>
+        <w:rPr>
+          <w:rFonts w:ascii="Arial" w:hAnsi="Arial" w:cs="Arial"/>
+        </w:rPr>
+        <w:t>ypes</w:t>
+      </w:r>
     </w:p>
     <w:p>
       <w:pPr>
@@ -1741,7 +1912,69 @@
         <w:rPr>
           <w:rFonts w:ascii="Arial" w:hAnsi="Arial" w:cs="Arial"/>
         </w:rPr>
-        <w:t xml:space="preserve"> I have found that the dataset is pretty much clean, only contained fe</w:t>
+        <w:t xml:space="preserve"> I have found that the dataset </w:t>
+      </w:r>
+      <w:r>
+        <w:rPr>
+          <w:rFonts w:ascii="Arial" w:hAnsi="Arial" w:cs="Arial"/>
+        </w:rPr>
+        <w:t>was</w:t>
+      </w:r>
+      <w:r>
+        <w:rPr>
+          <w:rFonts w:ascii="Arial" w:hAnsi="Arial" w:cs="Arial"/>
+        </w:rPr>
+        <w:t xml:space="preserve"> </w:t>
+      </w:r>
+      <w:r>
+        <w:rPr>
+          <w:rFonts w:ascii="Arial" w:hAnsi="Arial" w:cs="Arial"/>
+        </w:rPr>
+        <w:t xml:space="preserve">not too messy. </w:t>
+      </w:r>
+      <w:r>
+        <w:rPr>
+          <w:rFonts w:ascii="Arial" w:hAnsi="Arial" w:cs="Arial"/>
+        </w:rPr>
+        <w:t xml:space="preserve"> </w:t>
+      </w:r>
+      <w:r>
+        <w:rPr>
+          <w:rFonts w:ascii="Arial" w:hAnsi="Arial" w:cs="Arial"/>
+        </w:rPr>
+        <w:t xml:space="preserve">The </w:t>
+      </w:r>
+      <w:r>
+        <w:rPr>
+          <w:rFonts w:ascii="Arial" w:hAnsi="Arial" w:cs="Arial"/>
+        </w:rPr>
+        <w:t>‘</w:t>
+      </w:r>
+      <w:proofErr w:type="spellStart"/>
+      <w:r>
+        <w:rPr>
+          <w:rFonts w:ascii="Arial" w:hAnsi="Arial" w:cs="Arial"/>
+        </w:rPr>
+        <w:t>Dependent_Count</w:t>
+      </w:r>
+      <w:proofErr w:type="spellEnd"/>
+      <w:r>
+        <w:rPr>
+          <w:rFonts w:ascii="Arial" w:hAnsi="Arial" w:cs="Arial"/>
+        </w:rPr>
+        <w:t>’ column</w:t>
+      </w:r>
+      <w:r>
+        <w:rPr>
+          <w:rFonts w:ascii="Arial" w:hAnsi="Arial" w:cs="Arial"/>
+        </w:rPr>
+        <w:t xml:space="preserve"> </w:t>
+      </w:r>
+      <w:r>
+        <w:rPr>
+          <w:rFonts w:ascii="Arial" w:hAnsi="Arial" w:cs="Arial"/>
+        </w:rPr>
+        <w:t>only contained fe</w:t>
       </w:r>
       <w:r>
         <w:rPr>
@@ -1753,21 +1986,7 @@
         <w:rPr>
           <w:rFonts w:ascii="Arial" w:hAnsi="Arial" w:cs="Arial"/>
         </w:rPr>
-        <w:t>missing values in ‘</w:t>
-      </w:r>
-      <w:proofErr w:type="spellStart"/>
-      <w:r>
-        <w:rPr>
-          <w:rFonts w:ascii="Arial" w:hAnsi="Arial" w:cs="Arial"/>
-        </w:rPr>
-        <w:t>Dependent_Count</w:t>
-      </w:r>
-      <w:proofErr w:type="spellEnd"/>
-      <w:r>
-        <w:rPr>
-          <w:rFonts w:ascii="Arial" w:hAnsi="Arial" w:cs="Arial"/>
-        </w:rPr>
-        <w:t>’ column. I have imputed those missing values by using the median value of that column.</w:t>
+        <w:t>missing values. I have imputed those missing values by using the median value of that column.</w:t>
       </w:r>
     </w:p>
     <w:p>
@@ -1827,7 +2046,19 @@
         <w:rPr>
           <w:rFonts w:ascii="Arial" w:hAnsi="Arial" w:cs="Arial"/>
         </w:rPr>
-        <w:t>By inspecting the categorial columns, I have found some irrelevant values in the Gender columns labeled by ‘U’. I have removed those entries from the dataset.</w:t>
+        <w:t>By inspecting the categorial columns, I have found some irrelevant values in the Gender columns labeled by ‘U’</w:t>
+      </w:r>
+      <w:r>
+        <w:rPr>
+          <w:rFonts w:ascii="Arial" w:hAnsi="Arial" w:cs="Arial"/>
+        </w:rPr>
+        <w:t xml:space="preserve"> instead of ‘M’ or ‘F’</w:t>
+      </w:r>
+      <w:r>
+        <w:rPr>
+          <w:rFonts w:ascii="Arial" w:hAnsi="Arial" w:cs="Arial"/>
+        </w:rPr>
+        <w:t>. I have removed those entries from the dataset.</w:t>
       </w:r>
     </w:p>
     <w:p>
@@ -2008,23 +2239,17 @@
       <w:pPr>
         <w:rPr>
           <w:rFonts w:ascii="Arial" w:hAnsi="Arial" w:cs="Arial"/>
-        </w:rPr>
-      </w:pPr>
-    </w:p>
-    <w:p>
-      <w:pPr>
-        <w:rPr>
-          <w:rFonts w:ascii="Arial" w:hAnsi="Arial" w:cs="Arial"/>
-          <w:sz w:val="24"/>
-          <w:szCs w:val="24"/>
-        </w:rPr>
-      </w:pPr>
-      <w:r>
-        <w:rPr>
-          <w:rFonts w:ascii="Arial" w:hAnsi="Arial" w:cs="Arial"/>
-          <w:sz w:val="24"/>
-          <w:szCs w:val="24"/>
-        </w:rPr>
+          <w:sz w:val="24"/>
+          <w:szCs w:val="24"/>
+        </w:rPr>
+      </w:pPr>
+      <w:r>
+        <w:rPr>
+          <w:rFonts w:ascii="Arial" w:hAnsi="Arial" w:cs="Arial"/>
+          <w:sz w:val="24"/>
+          <w:szCs w:val="24"/>
+        </w:rPr>
+        <w:lastRenderedPageBreak/>
         <w:t xml:space="preserve">2.4 Identifying </w:t>
       </w:r>
       <w:r>
@@ -2110,13 +2335,6 @@
         </w:rPr>
         <w:t>’ column is our dependent variable or response variable, and the rest columns are predictor variable or independent variable.</w:t>
       </w:r>
-    </w:p>
-    <w:p>
-      <w:pPr>
-        <w:rPr>
-          <w:rFonts w:ascii="Arial" w:hAnsi="Arial" w:cs="Arial"/>
-        </w:rPr>
-      </w:pPr>
     </w:p>
     <w:p>
       <w:pPr>
@@ -2126,20 +2344,29 @@
           <w:szCs w:val="26"/>
         </w:rPr>
       </w:pPr>
-      <w:r>
+    </w:p>
+    <w:p>
+      <w:pPr>
         <w:rPr>
           <w:rFonts w:ascii="Arial" w:hAnsi="Arial" w:cs="Arial"/>
           <w:sz w:val="26"/>
           <w:szCs w:val="26"/>
         </w:rPr>
-        <w:t xml:space="preserve">3. </w:t>
-      </w:r>
+      </w:pPr>
       <w:r>
         <w:rPr>
           <w:rFonts w:ascii="Arial" w:hAnsi="Arial" w:cs="Arial"/>
           <w:sz w:val="26"/>
           <w:szCs w:val="26"/>
         </w:rPr>
+        <w:t xml:space="preserve">3. </w:t>
+      </w:r>
+      <w:r>
+        <w:rPr>
+          <w:rFonts w:ascii="Arial" w:hAnsi="Arial" w:cs="Arial"/>
+          <w:sz w:val="26"/>
+          <w:szCs w:val="26"/>
+        </w:rPr>
         <w:t>Exploratory data Analysis</w:t>
       </w:r>
     </w:p>
@@ -2243,7 +2470,6 @@
           <w:rFonts w:ascii="Arial" w:hAnsi="Arial" w:cs="Arial"/>
           <w:noProof/>
         </w:rPr>
-        <w:lastRenderedPageBreak/>
         <w:drawing>
           <wp:inline distT="0" distB="0" distL="0" distR="0" wp14:anchorId="569FEF92" wp14:editId="375F6052">
             <wp:extent cx="5359400" cy="4895135"/>
@@ -2260,7 +2486,7 @@
                     <pic:cNvPicPr/>
                   </pic:nvPicPr>
                   <pic:blipFill>
-                    <a:blip r:embed="rId7">
+                    <a:blip r:embed="rId8">
                       <a:extLst>
                         <a:ext uri="{28A0092B-C50C-407E-A947-70E740481C1C}">
                           <a14:useLocalDpi xmlns:a14="http://schemas.microsoft.com/office/drawing/2010/main" val="0"/>
@@ -2315,14 +2541,31 @@
     </w:p>
     <w:p>
       <w:pPr>
-        <w:rPr>
-          <w:rFonts w:ascii="Arial" w:hAnsi="Arial" w:cs="Arial"/>
-        </w:rPr>
-      </w:pPr>
-      <w:r>
-        <w:rPr>
-          <w:rFonts w:ascii="Arial" w:hAnsi="Arial" w:cs="Arial"/>
-        </w:rPr>
+        <w:jc w:val="center"/>
+        <w:rPr>
+          <w:rFonts w:ascii="Arial" w:hAnsi="Arial" w:cs="Arial"/>
+        </w:rPr>
+      </w:pPr>
+    </w:p>
+    <w:p>
+      <w:pPr>
+        <w:jc w:val="center"/>
+        <w:rPr>
+          <w:rFonts w:ascii="Arial" w:hAnsi="Arial" w:cs="Arial"/>
+        </w:rPr>
+      </w:pPr>
+    </w:p>
+    <w:p>
+      <w:pPr>
+        <w:rPr>
+          <w:rFonts w:ascii="Arial" w:hAnsi="Arial" w:cs="Arial"/>
+        </w:rPr>
+      </w:pPr>
+      <w:r>
+        <w:rPr>
+          <w:rFonts w:ascii="Arial" w:hAnsi="Arial" w:cs="Arial"/>
+        </w:rPr>
+        <w:lastRenderedPageBreak/>
         <w:t xml:space="preserve">Also, the </w:t>
       </w:r>
       <w:proofErr w:type="spellStart"/>
@@ -2351,7 +2594,19 @@
         <w:rPr>
           <w:rFonts w:ascii="Arial" w:hAnsi="Arial" w:cs="Arial"/>
         </w:rPr>
-        <w:t>) method shows the distribution of numerical columns. From that</w:t>
+        <w:t xml:space="preserve">) method shows the </w:t>
+      </w:r>
+      <w:r>
+        <w:rPr>
+          <w:rFonts w:ascii="Arial" w:hAnsi="Arial" w:cs="Arial"/>
+        </w:rPr>
+        <w:t>statistical summary</w:t>
+      </w:r>
+      <w:r>
+        <w:rPr>
+          <w:rFonts w:ascii="Arial" w:hAnsi="Arial" w:cs="Arial"/>
+        </w:rPr>
+        <w:t xml:space="preserve"> of numerical columns. From that</w:t>
       </w:r>
       <w:r>
         <w:rPr>
@@ -2365,7 +2620,6 @@
         </w:rPr>
         <w:t xml:space="preserve">we can get clear picture of the distribution of each numerical </w:t>
       </w:r>
-      <w:proofErr w:type="gramStart"/>
       <w:r>
         <w:rPr>
           <w:rFonts w:ascii="Arial" w:hAnsi="Arial" w:cs="Arial"/>
@@ -2376,13 +2630,6 @@
         <w:rPr>
           <w:rFonts w:ascii="Arial" w:hAnsi="Arial" w:cs="Arial"/>
         </w:rPr>
-        <w:t>s</w:t>
-      </w:r>
-      <w:proofErr w:type="gramEnd"/>
-      <w:r>
-        <w:rPr>
-          <w:rFonts w:ascii="Arial" w:hAnsi="Arial" w:cs="Arial"/>
-        </w:rPr>
         <w:t>.</w:t>
       </w:r>
     </w:p>
@@ -2398,7 +2645,6 @@
           <w:rFonts w:ascii="Arial" w:hAnsi="Arial" w:cs="Arial"/>
           <w:noProof/>
         </w:rPr>
-        <w:lastRenderedPageBreak/>
         <w:drawing>
           <wp:inline distT="0" distB="0" distL="0" distR="0" wp14:anchorId="55259836" wp14:editId="0EE80275">
             <wp:extent cx="5829300" cy="3307630"/>
@@ -2415,7 +2661,7 @@
                     <pic:cNvPicPr/>
                   </pic:nvPicPr>
                   <pic:blipFill>
-                    <a:blip r:embed="rId8">
+                    <a:blip r:embed="rId9">
                       <a:extLst>
                         <a:ext uri="{28A0092B-C50C-407E-A947-70E740481C1C}">
                           <a14:useLocalDpi xmlns:a14="http://schemas.microsoft.com/office/drawing/2010/main" val="0"/>
@@ -2465,7 +2711,19 @@
         <w:rPr>
           <w:rFonts w:ascii="Arial" w:hAnsi="Arial" w:cs="Arial"/>
         </w:rPr>
-        <w:t xml:space="preserve"> Description of numerical attributes</w:t>
+        <w:t xml:space="preserve"> </w:t>
+      </w:r>
+      <w:r>
+        <w:rPr>
+          <w:rFonts w:ascii="Arial" w:hAnsi="Arial" w:cs="Arial"/>
+        </w:rPr>
+        <w:t xml:space="preserve">Statistical Summary </w:t>
+      </w:r>
+      <w:r>
+        <w:rPr>
+          <w:rFonts w:ascii="Arial" w:hAnsi="Arial" w:cs="Arial"/>
+        </w:rPr>
+        <w:t>of numerical attributes</w:t>
       </w:r>
     </w:p>
     <w:p>
@@ -2576,7 +2834,7 @@
       <w:pPr>
         <w:rPr>
           <w:rFonts w:ascii="Arial" w:hAnsi="Arial" w:cs="Arial"/>
-          <w:shd w:val="clear" w:color="auto" w:fill="FFFFFF"/>
+          <w:noProof/>
         </w:rPr>
       </w:pPr>
       <w:r>
@@ -3078,60 +3336,92 @@
           <w:rFonts w:ascii="Arial" w:hAnsi="Arial" w:cs="Arial"/>
           <w:shd w:val="clear" w:color="auto" w:fill="FFFFFF"/>
         </w:rPr>
+        <w:t>c</w:t>
+      </w:r>
+      <w:r>
+        <w:rPr>
+          <w:rFonts w:ascii="Arial" w:hAnsi="Arial" w:cs="Arial"/>
+          <w:shd w:val="clear" w:color="auto" w:fill="FFFFFF"/>
+        </w:rPr>
+        <w:t>ustomers spending is in between 0 and 5000 USD</w:t>
+      </w:r>
+      <w:r>
+        <w:rPr>
+          <w:rFonts w:ascii="Arial" w:hAnsi="Arial" w:cs="Arial"/>
+          <w:shd w:val="clear" w:color="auto" w:fill="FFFFFF"/>
+        </w:rPr>
+        <w:t xml:space="preserve"> for </w:t>
+      </w:r>
+      <w:r>
+        <w:rPr>
+          <w:rFonts w:ascii="Arial" w:hAnsi="Arial" w:cs="Arial"/>
+          <w:shd w:val="clear" w:color="auto" w:fill="FFFFFF"/>
+        </w:rPr>
+        <w:t>12-month</w:t>
+      </w:r>
+      <w:r>
+        <w:rPr>
+          <w:rFonts w:ascii="Arial" w:hAnsi="Arial" w:cs="Arial"/>
+          <w:shd w:val="clear" w:color="auto" w:fill="FFFFFF"/>
+        </w:rPr>
+        <w:t xml:space="preserve"> duration period</w:t>
+      </w:r>
+      <w:r>
+        <w:rPr>
+          <w:rFonts w:ascii="Arial" w:hAnsi="Arial" w:cs="Arial"/>
+          <w:shd w:val="clear" w:color="auto" w:fill="FFFFFF"/>
+        </w:rPr>
+        <w:t>.</w:t>
+      </w:r>
+      <w:r>
+        <w:rPr>
+          <w:rFonts w:ascii="Arial" w:hAnsi="Arial" w:cs="Arial"/>
+          <w:shd w:val="clear" w:color="auto" w:fill="FFFFFF"/>
+        </w:rPr>
+        <w:t xml:space="preserve"> </w:t>
+      </w:r>
+    </w:p>
+    <w:p>
+      <w:pPr>
+        <w:rPr>
+          <w:rFonts w:ascii="Arial" w:hAnsi="Arial" w:cs="Arial"/>
+          <w:noProof/>
+        </w:rPr>
+      </w:pPr>
+    </w:p>
+    <w:p>
+      <w:pPr>
+        <w:rPr>
+          <w:rFonts w:ascii="Arial" w:hAnsi="Arial" w:cs="Arial"/>
+          <w:noProof/>
+        </w:rPr>
+      </w:pPr>
+    </w:p>
+    <w:p>
+      <w:pPr>
+        <w:rPr>
+          <w:rFonts w:ascii="Arial" w:hAnsi="Arial" w:cs="Arial"/>
+          <w:noProof/>
+        </w:rPr>
+      </w:pPr>
+    </w:p>
+    <w:p>
+      <w:pPr>
+        <w:rPr>
+          <w:rFonts w:ascii="Arial" w:hAnsi="Arial" w:cs="Arial"/>
+          <w:noProof/>
+        </w:rPr>
+      </w:pPr>
+      <w:r>
+        <w:rPr>
+          <w:rFonts w:ascii="Arial" w:hAnsi="Arial" w:cs="Arial"/>
+          <w:noProof/>
+        </w:rPr>
         <w:lastRenderedPageBreak/>
-        <w:t>c</w:t>
-      </w:r>
-      <w:r>
-        <w:rPr>
-          <w:rFonts w:ascii="Arial" w:hAnsi="Arial" w:cs="Arial"/>
-          <w:shd w:val="clear" w:color="auto" w:fill="FFFFFF"/>
-        </w:rPr>
-        <w:t>ustomers spending is in between 0 and 5000 USD</w:t>
-      </w:r>
-      <w:r>
-        <w:rPr>
-          <w:rFonts w:ascii="Arial" w:hAnsi="Arial" w:cs="Arial"/>
-          <w:shd w:val="clear" w:color="auto" w:fill="FFFFFF"/>
-        </w:rPr>
-        <w:t xml:space="preserve"> for </w:t>
-      </w:r>
-      <w:r>
-        <w:rPr>
-          <w:rFonts w:ascii="Arial" w:hAnsi="Arial" w:cs="Arial"/>
-          <w:shd w:val="clear" w:color="auto" w:fill="FFFFFF"/>
-        </w:rPr>
-        <w:t>12-month</w:t>
-      </w:r>
-      <w:r>
-        <w:rPr>
-          <w:rFonts w:ascii="Arial" w:hAnsi="Arial" w:cs="Arial"/>
-          <w:shd w:val="clear" w:color="auto" w:fill="FFFFFF"/>
-        </w:rPr>
-        <w:t xml:space="preserve"> duration period</w:t>
-      </w:r>
-      <w:r>
-        <w:rPr>
-          <w:rFonts w:ascii="Arial" w:hAnsi="Arial" w:cs="Arial"/>
-          <w:shd w:val="clear" w:color="auto" w:fill="FFFFFF"/>
-        </w:rPr>
-        <w:t>.</w:t>
-      </w:r>
-      <w:r>
-        <w:rPr>
-          <w:rFonts w:ascii="Arial" w:hAnsi="Arial" w:cs="Arial"/>
-          <w:shd w:val="clear" w:color="auto" w:fill="FFFFFF"/>
-        </w:rPr>
-        <w:t xml:space="preserve"> </w:t>
-      </w:r>
-      <w:r>
-        <w:rPr>
-          <w:rFonts w:ascii="Arial" w:hAnsi="Arial" w:cs="Arial"/>
-          <w:noProof/>
-        </w:rPr>
         <w:drawing>
-          <wp:inline distT="0" distB="0" distL="0" distR="0" wp14:anchorId="40548598" wp14:editId="31345042">
-            <wp:extent cx="6026150" cy="4017433"/>
-            <wp:effectExtent l="0" t="0" r="0" b="2540"/>
+          <wp:inline distT="0" distB="0" distL="0" distR="0" wp14:anchorId="267F8952" wp14:editId="69E0E6FB">
+            <wp:extent cx="5943600" cy="3961982"/>
+            <wp:effectExtent l="0" t="0" r="0" b="635"/>
             <wp:docPr id="3" name="Picture 3" descr="Diagram&#10;&#10;Description automatically generated"/>
             <wp:cNvGraphicFramePr>
               <a:graphicFrameLocks xmlns:a="http://schemas.openxmlformats.org/drawingml/2006/main" noChangeAspect="1"/>
@@ -3144,7 +3434,7 @@
                     <pic:cNvPicPr/>
                   </pic:nvPicPr>
                   <pic:blipFill>
-                    <a:blip r:embed="rId9" cstate="print">
+                    <a:blip r:embed="rId10" cstate="print">
                       <a:extLst>
                         <a:ext uri="{28A0092B-C50C-407E-A947-70E740481C1C}">
                           <a14:useLocalDpi xmlns:a14="http://schemas.microsoft.com/office/drawing/2010/main" val="0"/>
@@ -3158,7 +3448,7 @@
                   <pic:spPr>
                     <a:xfrm>
                       <a:off x="0" y="0"/>
-                      <a:ext cx="6053810" cy="4035873"/>
+                      <a:ext cx="5943600" cy="3961982"/>
                     </a:xfrm>
                     <a:prstGeom prst="rect">
                       <a:avLst/>
@@ -3196,6 +3486,14 @@
         </w:rPr>
         <w:t xml:space="preserve"> Histogram of numerical columns</w:t>
       </w:r>
+    </w:p>
+    <w:p>
+      <w:pPr>
+        <w:jc w:val="center"/>
+        <w:rPr>
+          <w:rFonts w:ascii="Arial" w:hAnsi="Arial" w:cs="Arial"/>
+        </w:rPr>
+      </w:pPr>
     </w:p>
     <w:p>
       <w:pPr>
@@ -3511,7 +3809,7 @@
                           <pic:cNvPicPr/>
                         </pic:nvPicPr>
                         <pic:blipFill>
-                          <a:blip r:embed="rId10" cstate="print">
+                          <a:blip r:embed="rId11" cstate="print">
                             <a:extLst>
                               <a:ext uri="{28A0092B-C50C-407E-A947-70E740481C1C}">
                                 <a14:useLocalDpi xmlns:a14="http://schemas.microsoft.com/office/drawing/2010/main" val="0"/>
@@ -3571,7 +3869,7 @@
                           <pic:cNvPicPr/>
                         </pic:nvPicPr>
                         <pic:blipFill>
-                          <a:blip r:embed="rId11" cstate="print">
+                          <a:blip r:embed="rId12" cstate="print">
                             <a:extLst>
                               <a:ext uri="{28A0092B-C50C-407E-A947-70E740481C1C}">
                                 <a14:useLocalDpi xmlns:a14="http://schemas.microsoft.com/office/drawing/2010/main" val="0"/>
@@ -3636,7 +3934,7 @@
                           <pic:cNvPicPr/>
                         </pic:nvPicPr>
                         <pic:blipFill>
-                          <a:blip r:embed="rId12" cstate="print">
+                          <a:blip r:embed="rId13" cstate="print">
                             <a:extLst>
                               <a:ext uri="{28A0092B-C50C-407E-A947-70E740481C1C}">
                                 <a14:useLocalDpi xmlns:a14="http://schemas.microsoft.com/office/drawing/2010/main" val="0"/>
@@ -3695,7 +3993,7 @@
                           <pic:cNvPicPr/>
                         </pic:nvPicPr>
                         <pic:blipFill>
-                          <a:blip r:embed="rId13" cstate="print">
+                          <a:blip r:embed="rId14" cstate="print">
                             <a:extLst>
                               <a:ext uri="{28A0092B-C50C-407E-A947-70E740481C1C}">
                                 <a14:useLocalDpi xmlns:a14="http://schemas.microsoft.com/office/drawing/2010/main" val="0"/>
@@ -3760,7 +4058,7 @@
                           <pic:cNvPicPr/>
                         </pic:nvPicPr>
                         <pic:blipFill>
-                          <a:blip r:embed="rId14" cstate="print">
+                          <a:blip r:embed="rId15" cstate="print">
                             <a:extLst>
                               <a:ext uri="{28A0092B-C50C-407E-A947-70E740481C1C}">
                                 <a14:useLocalDpi xmlns:a14="http://schemas.microsoft.com/office/drawing/2010/main" val="0"/>
@@ -3820,7 +4118,7 @@
                           <pic:cNvPicPr/>
                         </pic:nvPicPr>
                         <pic:blipFill>
-                          <a:blip r:embed="rId15" cstate="print">
+                          <a:blip r:embed="rId16" cstate="print">
                             <a:extLst>
                               <a:ext uri="{28A0092B-C50C-407E-A947-70E740481C1C}">
                                 <a14:useLocalDpi xmlns:a14="http://schemas.microsoft.com/office/drawing/2010/main" val="0"/>
@@ -3885,7 +4183,7 @@
                           <pic:cNvPicPr/>
                         </pic:nvPicPr>
                         <pic:blipFill>
-                          <a:blip r:embed="rId16" cstate="print">
+                          <a:blip r:embed="rId17" cstate="print">
                             <a:extLst>
                               <a:ext uri="{28A0092B-C50C-407E-A947-70E740481C1C}">
                                 <a14:useLocalDpi xmlns:a14="http://schemas.microsoft.com/office/drawing/2010/main" val="0"/>
@@ -3945,7 +4243,7 @@
                           <pic:cNvPicPr/>
                         </pic:nvPicPr>
                         <pic:blipFill>
-                          <a:blip r:embed="rId17" cstate="print">
+                          <a:blip r:embed="rId18" cstate="print">
                             <a:extLst>
                               <a:ext uri="{28A0092B-C50C-407E-A947-70E740481C1C}">
                                 <a14:useLocalDpi xmlns:a14="http://schemas.microsoft.com/office/drawing/2010/main" val="0"/>
@@ -4102,7 +4400,8 @@
     <w:p>
       <w:pPr>
         <w:rPr>
-          <w:rFonts w:ascii="Arial" w:eastAsia="Times New Roman" w:hAnsi="Arial" w:cs="Arial"/>
+          <w:rFonts w:ascii="Arial" w:hAnsi="Arial" w:cs="Arial"/>
+          <w:shd w:val="clear" w:color="auto" w:fill="FFFFFF"/>
         </w:rPr>
       </w:pPr>
       <w:r>
@@ -4419,12 +4718,14 @@
         </w:rPr>
         <w:t>.</w:t>
       </w:r>
-      <w:r>
-        <w:rPr>
-          <w:rFonts w:ascii="Arial" w:eastAsia="Times New Roman" w:hAnsi="Arial" w:cs="Arial"/>
-        </w:rPr>
-        <w:tab/>
-      </w:r>
+    </w:p>
+    <w:p>
+      <w:pPr>
+        <w:jc w:val="center"/>
+        <w:rPr>
+          <w:rFonts w:ascii="Arial" w:eastAsia="Times New Roman" w:hAnsi="Arial" w:cs="Arial"/>
+        </w:rPr>
+      </w:pPr>
       <w:r>
         <w:rPr>
           <w:rFonts w:ascii="Arial" w:eastAsia="Times New Roman" w:hAnsi="Arial" w:cs="Arial"/>
@@ -4446,7 +4747,7 @@
                     <pic:cNvPicPr/>
                   </pic:nvPicPr>
                   <pic:blipFill>
-                    <a:blip r:embed="rId18" cstate="print">
+                    <a:blip r:embed="rId19" cstate="print">
                       <a:extLst>
                         <a:ext uri="{28A0092B-C50C-407E-A947-70E740481C1C}">
                           <a14:useLocalDpi xmlns:a14="http://schemas.microsoft.com/office/drawing/2010/main" val="0"/>
@@ -4475,22 +4776,11 @@
     </w:p>
     <w:p>
       <w:pPr>
-        <w:rPr>
-          <w:rFonts w:ascii="Arial" w:hAnsi="Arial" w:cs="Arial"/>
-        </w:rPr>
-      </w:pPr>
-      <w:r>
-        <w:rPr>
-          <w:rFonts w:ascii="Arial" w:hAnsi="Arial" w:cs="Arial"/>
-        </w:rPr>
-        <w:tab/>
-      </w:r>
-      <w:r>
-        <w:rPr>
-          <w:rFonts w:ascii="Arial" w:hAnsi="Arial" w:cs="Arial"/>
-        </w:rPr>
-        <w:tab/>
-      </w:r>
+        <w:jc w:val="center"/>
+        <w:rPr>
+          <w:rFonts w:ascii="Arial" w:hAnsi="Arial" w:cs="Arial"/>
+        </w:rPr>
+      </w:pPr>
       <w:r>
         <w:rPr>
           <w:rFonts w:ascii="Arial" w:hAnsi="Arial" w:cs="Arial"/>
@@ -4572,7 +4862,7 @@
                           <pic:cNvPicPr/>
                         </pic:nvPicPr>
                         <pic:blipFill>
-                          <a:blip r:embed="rId19" cstate="print">
+                          <a:blip r:embed="rId20" cstate="print">
                             <a:extLst>
                               <a:ext uri="{28A0092B-C50C-407E-A947-70E740481C1C}">
                                 <a14:useLocalDpi xmlns:a14="http://schemas.microsoft.com/office/drawing/2010/main" val="0"/>
@@ -4631,7 +4921,7 @@
                           <pic:cNvPicPr/>
                         </pic:nvPicPr>
                         <pic:blipFill>
-                          <a:blip r:embed="rId20" cstate="print">
+                          <a:blip r:embed="rId21" cstate="print">
                             <a:extLst>
                               <a:ext uri="{28A0092B-C50C-407E-A947-70E740481C1C}">
                                 <a14:useLocalDpi xmlns:a14="http://schemas.microsoft.com/office/drawing/2010/main" val="0"/>
@@ -4695,7 +4985,7 @@
                           <pic:cNvPicPr/>
                         </pic:nvPicPr>
                         <pic:blipFill>
-                          <a:blip r:embed="rId21" cstate="print">
+                          <a:blip r:embed="rId22" cstate="print">
                             <a:extLst>
                               <a:ext uri="{28A0092B-C50C-407E-A947-70E740481C1C}">
                                 <a14:useLocalDpi xmlns:a14="http://schemas.microsoft.com/office/drawing/2010/main" val="0"/>
@@ -4754,7 +5044,7 @@
                           <pic:cNvPicPr/>
                         </pic:nvPicPr>
                         <pic:blipFill>
-                          <a:blip r:embed="rId22" cstate="print">
+                          <a:blip r:embed="rId23" cstate="print">
                             <a:extLst>
                               <a:ext uri="{28A0092B-C50C-407E-A947-70E740481C1C}">
                                 <a14:useLocalDpi xmlns:a14="http://schemas.microsoft.com/office/drawing/2010/main" val="0"/>
@@ -4841,13 +5131,6 @@
       <w:pPr>
         <w:rPr>
           <w:rFonts w:ascii="Arial" w:eastAsia="Times New Roman" w:hAnsi="Arial" w:cs="Arial"/>
-        </w:rPr>
-      </w:pPr>
-    </w:p>
-    <w:p>
-      <w:pPr>
-        <w:rPr>
-          <w:rFonts w:ascii="Arial" w:eastAsia="Times New Roman" w:hAnsi="Arial" w:cs="Arial"/>
           <w:sz w:val="24"/>
           <w:szCs w:val="24"/>
         </w:rPr>
@@ -5054,7 +5337,7 @@
                     <pic:cNvPicPr/>
                   </pic:nvPicPr>
                   <pic:blipFill>
-                    <a:blip r:embed="rId23">
+                    <a:blip r:embed="rId24">
                       <a:extLst>
                         <a:ext uri="{28A0092B-C50C-407E-A947-70E740481C1C}">
                           <a14:useLocalDpi xmlns:a14="http://schemas.microsoft.com/office/drawing/2010/main" val="0"/>
@@ -5291,7 +5574,7 @@
                           <pic:cNvPicPr/>
                         </pic:nvPicPr>
                         <pic:blipFill>
-                          <a:blip r:embed="rId24">
+                          <a:blip r:embed="rId25">
                             <a:extLst>
                               <a:ext uri="{28A0092B-C50C-407E-A947-70E740481C1C}">
                                 <a14:useLocalDpi xmlns:a14="http://schemas.microsoft.com/office/drawing/2010/main" val="0"/>
@@ -5350,7 +5633,7 @@
                           <pic:cNvPicPr/>
                         </pic:nvPicPr>
                         <pic:blipFill>
-                          <a:blip r:embed="rId25">
+                          <a:blip r:embed="rId26">
                             <a:extLst>
                               <a:ext uri="{28A0092B-C50C-407E-A947-70E740481C1C}">
                                 <a14:useLocalDpi xmlns:a14="http://schemas.microsoft.com/office/drawing/2010/main" val="0"/>
@@ -5415,7 +5698,7 @@
                           <pic:cNvPicPr/>
                         </pic:nvPicPr>
                         <pic:blipFill>
-                          <a:blip r:embed="rId26">
+                          <a:blip r:embed="rId27">
                             <a:extLst>
                               <a:ext uri="{28A0092B-C50C-407E-A947-70E740481C1C}">
                                 <a14:useLocalDpi xmlns:a14="http://schemas.microsoft.com/office/drawing/2010/main" val="0"/>
@@ -5474,7 +5757,7 @@
                           <pic:cNvPicPr/>
                         </pic:nvPicPr>
                         <pic:blipFill>
-                          <a:blip r:embed="rId27">
+                          <a:blip r:embed="rId28">
                             <a:extLst>
                               <a:ext uri="{28A0092B-C50C-407E-A947-70E740481C1C}">
                                 <a14:useLocalDpi xmlns:a14="http://schemas.microsoft.com/office/drawing/2010/main" val="0"/>
@@ -5615,6 +5898,7 @@
           <w:ilvl w:val="0"/>
           <w:numId w:val="17"/>
         </w:numPr>
+        <w:spacing w:line="276" w:lineRule="auto"/>
         <w:rPr>
           <w:rFonts w:ascii="Arial" w:hAnsi="Arial" w:cs="Arial"/>
           <w:shd w:val="clear" w:color="auto" w:fill="FFFFFF"/>
@@ -5787,6 +6071,15 @@
         </w:rPr>
         <w:t>.</w:t>
       </w:r>
+    </w:p>
+    <w:p>
+      <w:pPr>
+        <w:pStyle w:val="ListParagraph"/>
+        <w:rPr>
+          <w:rFonts w:ascii="Arial" w:hAnsi="Arial" w:cs="Arial"/>
+          <w:shd w:val="clear" w:color="auto" w:fill="FFFFFF"/>
+        </w:rPr>
+      </w:pPr>
     </w:p>
     <w:p>
       <w:pPr>
@@ -5795,6 +6088,7 @@
           <w:ilvl w:val="0"/>
           <w:numId w:val="17"/>
         </w:numPr>
+        <w:spacing w:after="0"/>
         <w:rPr>
           <w:rFonts w:ascii="Arial" w:hAnsi="Arial" w:cs="Arial"/>
           <w:shd w:val="clear" w:color="auto" w:fill="FFFFFF"/>
@@ -5814,6 +6108,15 @@
         </w:rPr>
         <w:t>y, and the predictor/Independent variables X from the dataset.</w:t>
       </w:r>
+    </w:p>
+    <w:p>
+      <w:pPr>
+        <w:spacing w:after="0"/>
+        <w:rPr>
+          <w:rFonts w:ascii="Arial" w:hAnsi="Arial" w:cs="Arial"/>
+          <w:shd w:val="clear" w:color="auto" w:fill="FFFFFF"/>
+        </w:rPr>
+      </w:pPr>
     </w:p>
     <w:p>
       <w:pPr>
@@ -5822,6 +6125,7 @@
           <w:ilvl w:val="0"/>
           <w:numId w:val="17"/>
         </w:numPr>
+        <w:spacing w:after="0"/>
         <w:rPr>
           <w:rFonts w:ascii="Arial" w:hAnsi="Arial" w:cs="Arial"/>
           <w:shd w:val="clear" w:color="auto" w:fill="FFFFFF"/>
@@ -5961,6 +6265,15 @@
         </w:rPr>
         <w:t xml:space="preserve"> respectively (7108, 19), (2370, 19), (7108,), and (2370,)</w:t>
       </w:r>
+    </w:p>
+    <w:p>
+      <w:pPr>
+        <w:spacing w:after="0"/>
+        <w:rPr>
+          <w:rFonts w:ascii="Arial" w:hAnsi="Arial" w:cs="Arial"/>
+          <w:shd w:val="clear" w:color="auto" w:fill="FFFFFF"/>
+        </w:rPr>
+      </w:pPr>
     </w:p>
     <w:p>
       <w:pPr>
@@ -5969,6 +6282,7 @@
           <w:ilvl w:val="0"/>
           <w:numId w:val="17"/>
         </w:numPr>
+        <w:spacing w:after="0"/>
         <w:rPr>
           <w:rFonts w:ascii="Arial" w:hAnsi="Arial" w:cs="Arial"/>
           <w:shd w:val="clear" w:color="auto" w:fill="FFFFFF"/>
@@ -6076,6 +6390,15 @@
         </w:rPr>
         <w:t xml:space="preserve"> observations are below numerical value 1 and some are above 35000.</w:t>
       </w:r>
+    </w:p>
+    <w:p>
+      <w:pPr>
+        <w:spacing w:after="0"/>
+        <w:rPr>
+          <w:rFonts w:ascii="Arial" w:hAnsi="Arial" w:cs="Arial"/>
+          <w:shd w:val="clear" w:color="auto" w:fill="FFFFFF"/>
+        </w:rPr>
+      </w:pPr>
     </w:p>
     <w:p>
       <w:pPr>
@@ -6084,6 +6407,7 @@
           <w:ilvl w:val="0"/>
           <w:numId w:val="17"/>
         </w:numPr>
+        <w:spacing w:after="0"/>
         <w:rPr>
           <w:rFonts w:ascii="Arial" w:hAnsi="Arial" w:cs="Arial"/>
           <w:shd w:val="clear" w:color="auto" w:fill="FFFFFF"/>
@@ -6230,13 +6554,34 @@
           <w:shd w:val="clear" w:color="auto" w:fill="FFFFFF"/>
         </w:rPr>
       </w:pPr>
-      <w:r>
+    </w:p>
+    <w:p>
+      <w:pPr>
         <w:rPr>
           <w:rFonts w:ascii="Arial" w:hAnsi="Arial" w:cs="Arial"/>
           <w:sz w:val="26"/>
           <w:szCs w:val="26"/>
           <w:shd w:val="clear" w:color="auto" w:fill="FFFFFF"/>
         </w:rPr>
+      </w:pPr>
+    </w:p>
+    <w:p>
+      <w:pPr>
+        <w:rPr>
+          <w:rFonts w:ascii="Arial" w:hAnsi="Arial" w:cs="Arial"/>
+          <w:sz w:val="26"/>
+          <w:szCs w:val="26"/>
+          <w:shd w:val="clear" w:color="auto" w:fill="FFFFFF"/>
+        </w:rPr>
+      </w:pPr>
+      <w:r>
+        <w:rPr>
+          <w:rFonts w:ascii="Arial" w:hAnsi="Arial" w:cs="Arial"/>
+          <w:sz w:val="26"/>
+          <w:szCs w:val="26"/>
+          <w:shd w:val="clear" w:color="auto" w:fill="FFFFFF"/>
+        </w:rPr>
+        <w:lastRenderedPageBreak/>
         <w:t>5. Modeling</w:t>
       </w:r>
     </w:p>
@@ -6327,14 +6672,23 @@
           <w:shd w:val="clear" w:color="auto" w:fill="FFFFFF"/>
         </w:rPr>
       </w:pPr>
-      <w:r>
-        <w:rPr>
-          <w:rFonts w:ascii="Arial" w:eastAsia="Times New Roman" w:hAnsi="Arial" w:cs="Arial"/>
-          <w:sz w:val="24"/>
-          <w:szCs w:val="24"/>
-          <w:shd w:val="clear" w:color="auto" w:fill="FFFFFF"/>
-        </w:rPr>
-        <w:lastRenderedPageBreak/>
+    </w:p>
+    <w:p>
+      <w:pPr>
+        <w:rPr>
+          <w:rFonts w:ascii="Arial" w:eastAsia="Times New Roman" w:hAnsi="Arial" w:cs="Arial"/>
+          <w:sz w:val="24"/>
+          <w:szCs w:val="24"/>
+          <w:shd w:val="clear" w:color="auto" w:fill="FFFFFF"/>
+        </w:rPr>
+      </w:pPr>
+      <w:r>
+        <w:rPr>
+          <w:rFonts w:ascii="Arial" w:eastAsia="Times New Roman" w:hAnsi="Arial" w:cs="Arial"/>
+          <w:sz w:val="24"/>
+          <w:szCs w:val="24"/>
+          <w:shd w:val="clear" w:color="auto" w:fill="FFFFFF"/>
+        </w:rPr>
         <w:t xml:space="preserve">5.1 </w:t>
       </w:r>
       <w:r>
@@ -6441,377 +6795,399 @@
       <w:pPr>
         <w:rPr>
           <w:rFonts w:ascii="Arial" w:eastAsia="Times New Roman" w:hAnsi="Arial" w:cs="Arial"/>
+          <w:shd w:val="clear" w:color="auto" w:fill="FFFFFF"/>
+        </w:rPr>
+      </w:pPr>
+      <w:r>
+        <w:rPr>
+          <w:rFonts w:ascii="Arial" w:eastAsia="Times New Roman" w:hAnsi="Arial" w:cs="Arial"/>
+          <w:sz w:val="24"/>
+          <w:szCs w:val="24"/>
+          <w:shd w:val="clear" w:color="auto" w:fill="FFFFFF"/>
+        </w:rPr>
+        <w:t>Accuracy:</w:t>
+      </w:r>
+      <w:r>
+        <w:rPr>
+          <w:rFonts w:ascii="Arial" w:eastAsia="Times New Roman" w:hAnsi="Arial" w:cs="Arial"/>
+          <w:shd w:val="clear" w:color="auto" w:fill="FFFFFF"/>
+        </w:rPr>
+        <w:t xml:space="preserve"> </w:t>
+      </w:r>
+    </w:p>
+    <w:p>
+      <w:pPr>
+        <w:rPr>
+          <w:rFonts w:ascii="Arial" w:eastAsia="Times New Roman" w:hAnsi="Arial" w:cs="Arial"/>
+          <w:shd w:val="clear" w:color="auto" w:fill="FFFFFF"/>
+        </w:rPr>
+      </w:pPr>
+      <w:r>
+        <w:rPr>
+          <w:rFonts w:ascii="Arial" w:eastAsia="Times New Roman" w:hAnsi="Arial" w:cs="Arial"/>
+          <w:shd w:val="clear" w:color="auto" w:fill="FFFFFF"/>
+        </w:rPr>
+        <w:t xml:space="preserve">Accuracy in classification problems is the number of correct predictions made by the model over all kinds </w:t>
+      </w:r>
+      <w:r>
+        <w:rPr>
+          <w:rFonts w:ascii="Arial" w:eastAsia="Times New Roman" w:hAnsi="Arial" w:cs="Arial"/>
+          <w:shd w:val="clear" w:color="auto" w:fill="FFFFFF"/>
+        </w:rPr>
+        <w:t xml:space="preserve">of </w:t>
+      </w:r>
+      <w:r>
+        <w:rPr>
+          <w:rFonts w:ascii="Arial" w:eastAsia="Times New Roman" w:hAnsi="Arial" w:cs="Arial"/>
+          <w:shd w:val="clear" w:color="auto" w:fill="FFFFFF"/>
+        </w:rPr>
+        <w:t>predictions made.</w:t>
+      </w:r>
+    </w:p>
+    <w:p>
+      <w:pPr>
+        <w:rPr>
+          <w:rFonts w:ascii="Arial" w:eastAsia="Times New Roman" w:hAnsi="Arial" w:cs="Arial"/>
+          <w:sz w:val="24"/>
+          <w:szCs w:val="24"/>
+          <w:shd w:val="clear" w:color="auto" w:fill="FFFFFF"/>
+        </w:rPr>
+      </w:pPr>
+      <w:r>
+        <w:rPr>
+          <w:rFonts w:ascii="Arial" w:eastAsia="Times New Roman" w:hAnsi="Arial" w:cs="Arial"/>
+          <w:sz w:val="24"/>
+          <w:szCs w:val="24"/>
+          <w:shd w:val="clear" w:color="auto" w:fill="FFFFFF"/>
+        </w:rPr>
+        <w:t>Precision:</w:t>
+      </w:r>
+      <w:r>
+        <w:rPr>
+          <w:rFonts w:ascii="Arial" w:eastAsia="Times New Roman" w:hAnsi="Arial" w:cs="Arial"/>
+          <w:sz w:val="24"/>
+          <w:szCs w:val="24"/>
+          <w:shd w:val="clear" w:color="auto" w:fill="FFFFFF"/>
+        </w:rPr>
+        <w:t xml:space="preserve"> </w:t>
+      </w:r>
+    </w:p>
+    <w:p>
+      <w:pPr>
+        <w:rPr>
+          <w:rFonts w:ascii="Arial" w:hAnsi="Arial" w:cs="Arial"/>
+        </w:rPr>
+      </w:pPr>
+      <w:r>
+        <w:rPr>
+          <w:rFonts w:ascii="Arial" w:hAnsi="Arial" w:cs="Arial"/>
+        </w:rPr>
+        <w:t>Precision in binary classification (Yes/No) refers to a model's ability to correctly interpret positive observations. In other words, how often does a positive value forecast turn out to be correct? We may manipulate this metric by only returning positive for the single observation in which we have the most confidence.</w:t>
+      </w:r>
+    </w:p>
+    <w:p>
+      <w:pPr>
+        <w:rPr>
+          <w:rFonts w:ascii="Arial" w:hAnsi="Arial" w:cs="Arial"/>
+          <w:sz w:val="24"/>
+          <w:szCs w:val="24"/>
+        </w:rPr>
+      </w:pPr>
+      <w:r>
+        <w:rPr>
+          <w:rFonts w:ascii="Arial" w:hAnsi="Arial" w:cs="Arial"/>
+          <w:sz w:val="24"/>
+          <w:szCs w:val="24"/>
+        </w:rPr>
+        <w:t>Recall:</w:t>
+      </w:r>
+    </w:p>
+    <w:p>
+      <w:pPr>
+        <w:rPr>
+          <w:rFonts w:ascii="Arial" w:eastAsia="Times New Roman" w:hAnsi="Arial" w:cs="Arial"/>
+          <w:shd w:val="clear" w:color="auto" w:fill="FFFFFF"/>
+        </w:rPr>
+      </w:pPr>
+      <w:r>
+        <w:rPr>
+          <w:rFonts w:ascii="Arial" w:hAnsi="Arial" w:cs="Arial"/>
+        </w:rPr>
+        <w:t>The recall is also known as sensitivity. In binary classification (Yes/No) recall is used to measure how “sensitive” the classifier is to detecting positive cases. To put it another way, how many real findings did we “catch” in our sample? We may manipulate this metric by classifying both results as positive. In our case r</w:t>
+      </w:r>
+      <w:r>
+        <w:rPr>
+          <w:rFonts w:ascii="Arial" w:eastAsia="Times New Roman" w:hAnsi="Arial" w:cs="Arial"/>
+          <w:shd w:val="clear" w:color="auto" w:fill="FFFFFF"/>
+        </w:rPr>
+        <w:t xml:space="preserve">ecall is a measure that tells us what proportion of customer in the dataset that </w:t>
+      </w:r>
+      <w:r>
+        <w:rPr>
+          <w:rFonts w:ascii="Arial" w:hAnsi="Arial" w:cs="Arial"/>
+          <w:shd w:val="clear" w:color="auto" w:fill="FFFFFF"/>
+        </w:rPr>
+        <w:t>going</w:t>
+      </w:r>
+      <w:r>
+        <w:rPr>
+          <w:rFonts w:ascii="Arial" w:eastAsia="Times New Roman" w:hAnsi="Arial" w:cs="Arial"/>
+          <w:shd w:val="clear" w:color="auto" w:fill="FFFFFF"/>
+        </w:rPr>
+        <w:t xml:space="preserve"> to churn will diagnosed by the algorithm as possible churner. </w:t>
+      </w:r>
+    </w:p>
+    <w:p>
+      <w:pPr>
+        <w:rPr>
+          <w:rFonts w:ascii="Arial" w:eastAsia="Times New Roman" w:hAnsi="Arial" w:cs="Arial"/>
+          <w:sz w:val="24"/>
+          <w:szCs w:val="24"/>
+        </w:rPr>
+      </w:pPr>
+      <w:r>
+        <w:rPr>
+          <w:rFonts w:ascii="Arial" w:eastAsia="Times New Roman" w:hAnsi="Arial" w:cs="Arial"/>
+          <w:sz w:val="24"/>
+          <w:szCs w:val="24"/>
+        </w:rPr>
+        <w:t>AUC-ROC curve:</w:t>
+      </w:r>
+    </w:p>
+    <w:p>
+      <w:pPr>
+        <w:rPr>
+          <w:rFonts w:ascii="Arial" w:eastAsia="Times New Roman" w:hAnsi="Arial" w:cs="Arial"/>
+        </w:rPr>
+      </w:pPr>
+      <w:r>
+        <w:rPr>
+          <w:rFonts w:ascii="Arial" w:eastAsia="Times New Roman" w:hAnsi="Arial" w:cs="Arial"/>
+        </w:rPr>
+        <w:t>ROC curve stands for Receiver Operating Characteristics Curve and AUC stands for Area Under the Curve.</w:t>
+      </w:r>
+      <w:r>
+        <w:rPr>
+          <w:rFonts w:ascii="Arial" w:eastAsia="Times New Roman" w:hAnsi="Arial" w:cs="Arial"/>
+        </w:rPr>
+        <w:t xml:space="preserve"> </w:t>
+      </w:r>
+      <w:r>
+        <w:rPr>
+          <w:rFonts w:ascii="Arial" w:eastAsia="Times New Roman" w:hAnsi="Arial" w:cs="Arial"/>
+        </w:rPr>
+        <w:t>It is a graph that shows the performance of the classification model at different thresholds.</w:t>
+      </w:r>
+      <w:r>
+        <w:rPr>
+          <w:rFonts w:ascii="Arial" w:eastAsia="Times New Roman" w:hAnsi="Arial" w:cs="Arial"/>
+        </w:rPr>
+        <w:t xml:space="preserve"> </w:t>
+      </w:r>
+      <w:r>
+        <w:rPr>
+          <w:rFonts w:ascii="Arial" w:eastAsia="Times New Roman" w:hAnsi="Arial" w:cs="Arial"/>
+        </w:rPr>
+        <w:t>To visualize the performance of the multi-class classification model, we use the AUC-ROC Curve.</w:t>
+      </w:r>
+      <w:r>
+        <w:rPr>
+          <w:rFonts w:ascii="Arial" w:eastAsia="Times New Roman" w:hAnsi="Arial" w:cs="Arial"/>
+        </w:rPr>
+        <w:t xml:space="preserve"> </w:t>
+      </w:r>
+      <w:r>
+        <w:rPr>
+          <w:rFonts w:ascii="Arial" w:eastAsia="Times New Roman" w:hAnsi="Arial" w:cs="Arial"/>
+        </w:rPr>
+        <w:t xml:space="preserve">The ROC curve is plotted with TPR and FPR, where TPR (True Positive Rate) on Y-axis and </w:t>
+      </w:r>
+      <w:proofErr w:type="gramStart"/>
+      <w:r>
+        <w:rPr>
+          <w:rFonts w:ascii="Arial" w:eastAsia="Times New Roman" w:hAnsi="Arial" w:cs="Arial"/>
+        </w:rPr>
+        <w:t>FPR(</w:t>
+      </w:r>
+      <w:proofErr w:type="gramEnd"/>
+      <w:r>
+        <w:rPr>
+          <w:rFonts w:ascii="Arial" w:eastAsia="Times New Roman" w:hAnsi="Arial" w:cs="Arial"/>
+        </w:rPr>
+        <w:t>False Positive Rate) on X-axis.</w:t>
+      </w:r>
+    </w:p>
+    <w:p>
+      <w:pPr>
+        <w:rPr>
+          <w:rFonts w:ascii="Arial" w:hAnsi="Arial" w:cs="Arial"/>
           <w:b/>
           <w:bCs/>
-          <w:shd w:val="clear" w:color="auto" w:fill="FFFFFF"/>
-        </w:rPr>
-      </w:pPr>
-      <w:r>
-        <w:rPr>
-          <w:rFonts w:ascii="Arial" w:eastAsia="Times New Roman" w:hAnsi="Arial" w:cs="Arial"/>
+          <w:sz w:val="24"/>
+          <w:szCs w:val="24"/>
+        </w:rPr>
+      </w:pPr>
+      <w:r>
+        <w:rPr>
+          <w:rStyle w:val="Strong"/>
+          <w:rFonts w:ascii="Arial" w:hAnsi="Arial" w:cs="Arial"/>
+          <w:b w:val="0"/>
+          <w:bCs w:val="0"/>
+          <w:color w:val="000000" w:themeColor="text1"/>
+          <w:sz w:val="24"/>
+          <w:szCs w:val="24"/>
+        </w:rPr>
+        <w:t>F1 S</w:t>
+      </w:r>
+      <w:r>
+        <w:rPr>
+          <w:rStyle w:val="Strong"/>
+          <w:rFonts w:ascii="Arial" w:hAnsi="Arial" w:cs="Arial"/>
+          <w:b w:val="0"/>
+          <w:bCs w:val="0"/>
+          <w:color w:val="000000" w:themeColor="text1"/>
+          <w:sz w:val="24"/>
+          <w:szCs w:val="24"/>
+        </w:rPr>
+        <w:t>core:</w:t>
+      </w:r>
+      <w:r>
+        <w:rPr>
+          <w:rFonts w:ascii="Arial" w:hAnsi="Arial" w:cs="Arial"/>
           <w:b/>
           <w:bCs/>
-          <w:shd w:val="clear" w:color="auto" w:fill="FFFFFF"/>
-        </w:rPr>
-        <w:t xml:space="preserve">Accuracy: </w:t>
-      </w:r>
-    </w:p>
-    <w:p>
-      <w:pPr>
-        <w:rPr>
-          <w:rFonts w:ascii="Arial" w:eastAsia="Times New Roman" w:hAnsi="Arial" w:cs="Arial"/>
-          <w:shd w:val="clear" w:color="auto" w:fill="FFFFFF"/>
-        </w:rPr>
-      </w:pPr>
-      <w:r>
-        <w:rPr>
-          <w:rFonts w:ascii="Arial" w:eastAsia="Times New Roman" w:hAnsi="Arial" w:cs="Arial"/>
-          <w:shd w:val="clear" w:color="auto" w:fill="FFFFFF"/>
-        </w:rPr>
-        <w:t xml:space="preserve">Accuracy in classification problems is the number of correct predictions made by the model over all kinds </w:t>
-      </w:r>
-      <w:r>
-        <w:rPr>
-          <w:rFonts w:ascii="Arial" w:eastAsia="Times New Roman" w:hAnsi="Arial" w:cs="Arial"/>
-          <w:shd w:val="clear" w:color="auto" w:fill="FFFFFF"/>
-        </w:rPr>
-        <w:t xml:space="preserve">of </w:t>
-      </w:r>
-      <w:r>
-        <w:rPr>
-          <w:rFonts w:ascii="Arial" w:eastAsia="Times New Roman" w:hAnsi="Arial" w:cs="Arial"/>
-          <w:shd w:val="clear" w:color="auto" w:fill="FFFFFF"/>
-        </w:rPr>
-        <w:t>predictions made.</w:t>
-      </w:r>
-    </w:p>
-    <w:p>
-      <w:pPr>
-        <w:rPr>
-          <w:rFonts w:ascii="Arial" w:eastAsia="Times New Roman" w:hAnsi="Arial" w:cs="Arial"/>
-          <w:b/>
-          <w:bCs/>
-          <w:shd w:val="clear" w:color="auto" w:fill="FFFFFF"/>
-        </w:rPr>
-      </w:pPr>
-      <w:r>
-        <w:rPr>
-          <w:rFonts w:ascii="Arial" w:eastAsia="Times New Roman" w:hAnsi="Arial" w:cs="Arial"/>
-          <w:b/>
-          <w:bCs/>
-          <w:shd w:val="clear" w:color="auto" w:fill="FFFFFF"/>
-        </w:rPr>
-        <w:t>Precision:</w:t>
-      </w:r>
-      <w:r>
-        <w:rPr>
-          <w:rFonts w:ascii="Arial" w:eastAsia="Times New Roman" w:hAnsi="Arial" w:cs="Arial"/>
-          <w:b/>
-          <w:bCs/>
-          <w:shd w:val="clear" w:color="auto" w:fill="FFFFFF"/>
+          <w:sz w:val="24"/>
+          <w:szCs w:val="24"/>
+        </w:rPr>
+        <w:t> </w:t>
+      </w:r>
+    </w:p>
+    <w:p>
+      <w:pPr>
+        <w:rPr>
+          <w:rFonts w:ascii="Arial" w:hAnsi="Arial" w:cs="Arial"/>
+        </w:rPr>
+      </w:pPr>
+      <w:r>
+        <w:rPr>
+          <w:rFonts w:ascii="Arial" w:hAnsi="Arial" w:cs="Arial"/>
+        </w:rPr>
+        <w:t>The F1 score can be thought of as a weighted average of precision and recall, with the best value being 1 and the worst being 0. Precision and recall also make an equal contribution to the F1 ranking.</w:t>
+      </w:r>
+    </w:p>
+    <w:p>
+      <w:pPr>
+        <w:rPr>
+          <w:rFonts w:ascii="Arial" w:hAnsi="Arial" w:cs="Arial"/>
+        </w:rPr>
+      </w:pPr>
+    </w:p>
+    <w:p>
+      <w:pPr>
+        <w:rPr>
+          <w:rFonts w:ascii="Arial" w:hAnsi="Arial" w:cs="Arial"/>
+          <w:sz w:val="24"/>
+          <w:szCs w:val="24"/>
+        </w:rPr>
+      </w:pPr>
+      <w:r>
+        <w:rPr>
+          <w:rFonts w:ascii="Arial" w:hAnsi="Arial" w:cs="Arial"/>
+          <w:sz w:val="24"/>
+          <w:szCs w:val="24"/>
+        </w:rPr>
+        <w:t>5.2 Classification Algorithms</w:t>
+      </w:r>
+      <w:r>
+        <w:rPr>
+          <w:rFonts w:ascii="Arial" w:hAnsi="Arial" w:cs="Arial"/>
+          <w:sz w:val="24"/>
+          <w:szCs w:val="24"/>
+        </w:rPr>
+        <w:t xml:space="preserve"> for Modeling</w:t>
+      </w:r>
+    </w:p>
+    <w:p>
+      <w:pPr>
+        <w:rPr>
+          <w:rFonts w:ascii="Arial" w:hAnsi="Arial" w:cs="Arial"/>
+        </w:rPr>
+      </w:pPr>
+      <w:r>
+        <w:rPr>
+          <w:rFonts w:ascii="Arial" w:hAnsi="Arial" w:cs="Arial"/>
+        </w:rPr>
+        <w:t>To</w:t>
+      </w:r>
+      <w:r>
+        <w:rPr>
+          <w:rFonts w:ascii="Arial" w:hAnsi="Arial" w:cs="Arial"/>
+        </w:rPr>
+        <w:t xml:space="preserve"> find the best classifier algorithm to predict the possible churning customer I have used different classification algorithms including KNN, Logistic Regression, Decision Tree. </w:t>
+      </w:r>
+      <w:r>
+        <w:rPr>
+          <w:rFonts w:ascii="Arial" w:hAnsi="Arial" w:cs="Arial"/>
+        </w:rPr>
+        <w:t xml:space="preserve">Support Vector Machines, Random Forest, Gradient Boosting, </w:t>
+      </w:r>
+      <w:r>
+        <w:rPr>
+          <w:rFonts w:ascii="Arial" w:hAnsi="Arial" w:cs="Arial"/>
+        </w:rPr>
+        <w:t xml:space="preserve">and </w:t>
+      </w:r>
+      <w:proofErr w:type="spellStart"/>
+      <w:r>
+        <w:rPr>
+          <w:rFonts w:ascii="Arial" w:hAnsi="Arial" w:cs="Arial"/>
+        </w:rPr>
+        <w:t>XGBoost</w:t>
+      </w:r>
+      <w:proofErr w:type="spellEnd"/>
+      <w:r>
+        <w:rPr>
+          <w:rFonts w:ascii="Arial" w:hAnsi="Arial" w:cs="Arial"/>
+        </w:rPr>
+        <w:t xml:space="preserve"> Classifiers.</w:t>
+      </w:r>
+      <w:r>
+        <w:rPr>
+          <w:rFonts w:ascii="Arial" w:hAnsi="Arial" w:cs="Arial"/>
+        </w:rPr>
+        <w:t xml:space="preserve"> For each</w:t>
+      </w:r>
+      <w:r>
+        <w:rPr>
+          <w:rFonts w:ascii="Arial" w:hAnsi="Arial" w:cs="Arial"/>
+        </w:rPr>
+        <w:t xml:space="preserve"> of </w:t>
+      </w:r>
+      <w:r>
+        <w:rPr>
+          <w:rFonts w:ascii="Arial" w:hAnsi="Arial" w:cs="Arial"/>
+        </w:rPr>
+        <w:lastRenderedPageBreak/>
+        <w:t xml:space="preserve">those classification algorithms, I have used hyperparameter tuning by using the randomized search cv to get best performance from the model. </w:t>
+      </w:r>
+      <w:r>
+        <w:rPr>
+          <w:rFonts w:ascii="Arial" w:hAnsi="Arial" w:cs="Arial"/>
+        </w:rPr>
+        <w:t xml:space="preserve">The result of each classification model and the corresponding roc curve </w:t>
+      </w:r>
+      <w:r>
+        <w:rPr>
+          <w:rFonts w:ascii="Arial" w:hAnsi="Arial" w:cs="Arial"/>
+        </w:rPr>
+        <w:t>shown</w:t>
+      </w:r>
+      <w:r>
+        <w:rPr>
+          <w:rFonts w:ascii="Arial" w:hAnsi="Arial" w:cs="Arial"/>
         </w:rPr>
         <w:t xml:space="preserve"> </w:t>
       </w:r>
-    </w:p>
-    <w:p>
-      <w:pPr>
-        <w:rPr>
-          <w:rFonts w:ascii="Arial" w:hAnsi="Arial" w:cs="Arial"/>
-        </w:rPr>
-      </w:pPr>
-      <w:r>
-        <w:rPr>
-          <w:rFonts w:ascii="Arial" w:hAnsi="Arial" w:cs="Arial"/>
-        </w:rPr>
-        <w:t>Precision in binary classification (Yes/No) refers to a model's ability to correctly interpret positive observations. In other words, how often does a positive value forecast turn out to be correct? We may manipulate this metric by only returning positive for the single observation in which we have the most confidence.</w:t>
-      </w:r>
-    </w:p>
-    <w:p>
-      <w:pPr>
-        <w:rPr>
-          <w:rFonts w:ascii="Arial" w:hAnsi="Arial" w:cs="Arial"/>
-          <w:b/>
-          <w:bCs/>
-        </w:rPr>
-      </w:pPr>
-      <w:r>
-        <w:rPr>
-          <w:rFonts w:ascii="Arial" w:hAnsi="Arial" w:cs="Arial"/>
-          <w:b/>
-          <w:bCs/>
-        </w:rPr>
-        <w:t>Recall:</w:t>
-      </w:r>
-    </w:p>
-    <w:p>
-      <w:pPr>
-        <w:rPr>
-          <w:rFonts w:ascii="Arial" w:eastAsia="Times New Roman" w:hAnsi="Arial" w:cs="Arial"/>
-          <w:shd w:val="clear" w:color="auto" w:fill="FFFFFF"/>
-        </w:rPr>
-      </w:pPr>
-      <w:r>
-        <w:rPr>
-          <w:rFonts w:ascii="Arial" w:hAnsi="Arial" w:cs="Arial"/>
-        </w:rPr>
-        <w:t>The recall is also known as sensitivity. In binary classification (Yes/No) recall is used to measure how “sensitive” the classifier is to detecting positive cases. To put it another way, how many real findings did we “catch” in our sample? We may manipulate this metric by classifying both results as positive. In our case r</w:t>
-      </w:r>
-      <w:r>
-        <w:rPr>
-          <w:rFonts w:ascii="Arial" w:eastAsia="Times New Roman" w:hAnsi="Arial" w:cs="Arial"/>
-          <w:shd w:val="clear" w:color="auto" w:fill="FFFFFF"/>
-        </w:rPr>
-        <w:t xml:space="preserve">ecall is a measure that tells us what proportion of customer in the dataset that </w:t>
-      </w:r>
-      <w:r>
-        <w:rPr>
-          <w:rFonts w:ascii="Arial" w:hAnsi="Arial" w:cs="Arial"/>
-          <w:shd w:val="clear" w:color="auto" w:fill="FFFFFF"/>
-        </w:rPr>
-        <w:t>going</w:t>
-      </w:r>
-      <w:r>
-        <w:rPr>
-          <w:rFonts w:ascii="Arial" w:eastAsia="Times New Roman" w:hAnsi="Arial" w:cs="Arial"/>
-          <w:shd w:val="clear" w:color="auto" w:fill="FFFFFF"/>
-        </w:rPr>
-        <w:t xml:space="preserve"> to churn will diagnosed by the algorithm as possible churner. </w:t>
-      </w:r>
-    </w:p>
-    <w:p>
-      <w:pPr>
-        <w:rPr>
-          <w:rFonts w:ascii="Arial" w:eastAsia="Times New Roman" w:hAnsi="Arial" w:cs="Arial"/>
-          <w:b/>
-          <w:bCs/>
-        </w:rPr>
-      </w:pPr>
-      <w:r>
-        <w:rPr>
-          <w:rFonts w:ascii="Arial" w:eastAsia="Times New Roman" w:hAnsi="Arial" w:cs="Arial"/>
-          <w:b/>
-          <w:bCs/>
-        </w:rPr>
-        <w:t>AUC-ROC curve:</w:t>
-      </w:r>
-    </w:p>
-    <w:p>
-      <w:pPr>
-        <w:rPr>
-          <w:rFonts w:ascii="Arial" w:eastAsia="Times New Roman" w:hAnsi="Arial" w:cs="Arial"/>
-        </w:rPr>
-      </w:pPr>
-      <w:r>
-        <w:rPr>
-          <w:rFonts w:ascii="Arial" w:eastAsia="Times New Roman" w:hAnsi="Arial" w:cs="Arial"/>
-        </w:rPr>
-        <w:t>ROC curve stands for Receiver Operating Characteristics Curve and AUC stands for Area Under the Curve.</w:t>
-      </w:r>
-      <w:r>
-        <w:rPr>
-          <w:rFonts w:ascii="Arial" w:eastAsia="Times New Roman" w:hAnsi="Arial" w:cs="Arial"/>
-        </w:rPr>
-        <w:t xml:space="preserve"> </w:t>
-      </w:r>
-      <w:r>
-        <w:rPr>
-          <w:rFonts w:ascii="Arial" w:eastAsia="Times New Roman" w:hAnsi="Arial" w:cs="Arial"/>
-        </w:rPr>
-        <w:t>It is a graph that shows the performance of the classification model at different thresholds.</w:t>
-      </w:r>
-      <w:r>
-        <w:rPr>
-          <w:rFonts w:ascii="Arial" w:eastAsia="Times New Roman" w:hAnsi="Arial" w:cs="Arial"/>
-        </w:rPr>
-        <w:t xml:space="preserve"> </w:t>
-      </w:r>
-      <w:r>
-        <w:rPr>
-          <w:rFonts w:ascii="Arial" w:eastAsia="Times New Roman" w:hAnsi="Arial" w:cs="Arial"/>
-        </w:rPr>
-        <w:t>To visualize the performance of the multi-class classification model, we use the AUC-ROC Curve.</w:t>
-      </w:r>
-      <w:r>
-        <w:rPr>
-          <w:rFonts w:ascii="Arial" w:eastAsia="Times New Roman" w:hAnsi="Arial" w:cs="Arial"/>
-        </w:rPr>
-        <w:t xml:space="preserve"> </w:t>
-      </w:r>
-      <w:r>
-        <w:rPr>
-          <w:rFonts w:ascii="Arial" w:eastAsia="Times New Roman" w:hAnsi="Arial" w:cs="Arial"/>
-        </w:rPr>
-        <w:t xml:space="preserve">The ROC curve is plotted with TPR and FPR, where TPR (True Positive Rate) on Y-axis and </w:t>
-      </w:r>
-      <w:proofErr w:type="gramStart"/>
-      <w:r>
-        <w:rPr>
-          <w:rFonts w:ascii="Arial" w:eastAsia="Times New Roman" w:hAnsi="Arial" w:cs="Arial"/>
-        </w:rPr>
-        <w:t>FPR(</w:t>
-      </w:r>
-      <w:proofErr w:type="gramEnd"/>
-      <w:r>
-        <w:rPr>
-          <w:rFonts w:ascii="Arial" w:eastAsia="Times New Roman" w:hAnsi="Arial" w:cs="Arial"/>
-        </w:rPr>
-        <w:t>False Positive Rate) on X-axis.</w:t>
-      </w:r>
-    </w:p>
-    <w:p>
-      <w:pPr>
-        <w:rPr>
-          <w:rFonts w:ascii="Arial" w:hAnsi="Arial" w:cs="Arial"/>
-        </w:rPr>
-      </w:pPr>
-      <w:r>
-        <w:rPr>
-          <w:rStyle w:val="Strong"/>
-          <w:rFonts w:ascii="Arial" w:hAnsi="Arial" w:cs="Arial"/>
-          <w:color w:val="000000" w:themeColor="text1"/>
-        </w:rPr>
-        <w:t>F1 S</w:t>
-      </w:r>
-      <w:r>
-        <w:rPr>
-          <w:rStyle w:val="Strong"/>
-          <w:rFonts w:ascii="Arial" w:hAnsi="Arial" w:cs="Arial"/>
-          <w:color w:val="000000" w:themeColor="text1"/>
-        </w:rPr>
-        <w:t>core:</w:t>
-      </w:r>
-      <w:r>
-        <w:rPr>
-          <w:rFonts w:ascii="Arial" w:hAnsi="Arial" w:cs="Arial"/>
-        </w:rPr>
-        <w:t> </w:t>
-      </w:r>
-    </w:p>
-    <w:p>
-      <w:pPr>
-        <w:rPr>
-          <w:rFonts w:ascii="Arial" w:hAnsi="Arial" w:cs="Arial"/>
-        </w:rPr>
-      </w:pPr>
-      <w:r>
-        <w:rPr>
-          <w:rFonts w:ascii="Arial" w:hAnsi="Arial" w:cs="Arial"/>
-        </w:rPr>
-        <w:t>The F1 score can be thought of as a weighted average of precision and recall, with the best value being 1 and the worst being 0. Precision and recall also make an equal contribution to the F1 ranking.</w:t>
-      </w:r>
-    </w:p>
-    <w:p>
-      <w:pPr>
-        <w:rPr>
-          <w:rFonts w:ascii="Arial" w:hAnsi="Arial" w:cs="Arial"/>
-        </w:rPr>
-      </w:pPr>
-    </w:p>
-    <w:p>
-      <w:pPr>
-        <w:rPr>
-          <w:rFonts w:ascii="Arial" w:hAnsi="Arial" w:cs="Arial"/>
-          <w:sz w:val="24"/>
-          <w:szCs w:val="24"/>
-        </w:rPr>
-      </w:pPr>
-      <w:r>
-        <w:rPr>
-          <w:rFonts w:ascii="Arial" w:hAnsi="Arial" w:cs="Arial"/>
-          <w:sz w:val="24"/>
-          <w:szCs w:val="24"/>
-        </w:rPr>
-        <w:t>5.2 Classification Algorithms</w:t>
-      </w:r>
-      <w:r>
-        <w:rPr>
-          <w:rFonts w:ascii="Arial" w:hAnsi="Arial" w:cs="Arial"/>
-          <w:sz w:val="24"/>
-          <w:szCs w:val="24"/>
-        </w:rPr>
-        <w:t xml:space="preserve"> for Modeling</w:t>
-      </w:r>
-    </w:p>
-    <w:p>
-      <w:pPr>
-        <w:rPr>
-          <w:rFonts w:ascii="Arial" w:hAnsi="Arial" w:cs="Arial"/>
-        </w:rPr>
-      </w:pPr>
-      <w:r>
-        <w:rPr>
-          <w:rFonts w:ascii="Arial" w:hAnsi="Arial" w:cs="Arial"/>
-        </w:rPr>
-        <w:tab/>
-      </w:r>
-      <w:r>
-        <w:rPr>
-          <w:rFonts w:ascii="Arial" w:hAnsi="Arial" w:cs="Arial"/>
-        </w:rPr>
-        <w:t>To</w:t>
-      </w:r>
-      <w:r>
-        <w:rPr>
-          <w:rFonts w:ascii="Arial" w:hAnsi="Arial" w:cs="Arial"/>
-        </w:rPr>
-        <w:t xml:space="preserve"> find the best classifier algorithm to predict the possible churning customer I have used different classification algorithms including KNN, Logistic Regression, Decision Tree. </w:t>
-      </w:r>
-      <w:r>
-        <w:rPr>
-          <w:rFonts w:ascii="Arial" w:hAnsi="Arial" w:cs="Arial"/>
-        </w:rPr>
-        <w:t xml:space="preserve">Support Vector Machines, Random Forest, Gradient Boosting, </w:t>
-      </w:r>
-      <w:r>
-        <w:rPr>
-          <w:rFonts w:ascii="Arial" w:hAnsi="Arial" w:cs="Arial"/>
-        </w:rPr>
-        <w:t xml:space="preserve">and </w:t>
-      </w:r>
-      <w:proofErr w:type="spellStart"/>
-      <w:r>
-        <w:rPr>
-          <w:rFonts w:ascii="Arial" w:hAnsi="Arial" w:cs="Arial"/>
-        </w:rPr>
-        <w:t>XGBoost</w:t>
-      </w:r>
-      <w:proofErr w:type="spellEnd"/>
-      <w:r>
-        <w:rPr>
-          <w:rFonts w:ascii="Arial" w:hAnsi="Arial" w:cs="Arial"/>
-        </w:rPr>
-        <w:t xml:space="preserve"> Classifiers.</w:t>
-      </w:r>
-      <w:r>
-        <w:rPr>
-          <w:rFonts w:ascii="Arial" w:hAnsi="Arial" w:cs="Arial"/>
-        </w:rPr>
-        <w:t xml:space="preserve"> For each</w:t>
-      </w:r>
-      <w:r>
-        <w:rPr>
-          <w:rFonts w:ascii="Arial" w:hAnsi="Arial" w:cs="Arial"/>
-        </w:rPr>
-        <w:t xml:space="preserve"> of those classification algorithms, I have used hyperparameter tuning by using the randomized search cv to get best performance from the model. </w:t>
-      </w:r>
-      <w:r>
-        <w:rPr>
-          <w:rFonts w:ascii="Arial" w:hAnsi="Arial" w:cs="Arial"/>
-        </w:rPr>
-        <w:t xml:space="preserve">The result of each classification model and the corresponding roc curve </w:t>
-      </w:r>
-      <w:r>
-        <w:rPr>
-          <w:rFonts w:ascii="Arial" w:hAnsi="Arial" w:cs="Arial"/>
-        </w:rPr>
-        <w:t>shown</w:t>
-      </w:r>
-      <w:r>
-        <w:rPr>
-          <w:rFonts w:ascii="Arial" w:hAnsi="Arial" w:cs="Arial"/>
-        </w:rPr>
-        <w:t xml:space="preserve"> </w:t>
-      </w:r>
       <w:r>
         <w:rPr>
           <w:rFonts w:ascii="Arial" w:hAnsi="Arial" w:cs="Arial"/>
@@ -6830,38 +7206,16 @@
       <w:pPr>
         <w:rPr>
           <w:rFonts w:ascii="Arial" w:hAnsi="Arial" w:cs="Arial"/>
-        </w:rPr>
-      </w:pPr>
-    </w:p>
-    <w:p>
-      <w:pPr>
-        <w:rPr>
-          <w:rFonts w:ascii="Arial" w:hAnsi="Arial" w:cs="Arial"/>
-        </w:rPr>
-      </w:pPr>
-    </w:p>
-    <w:p>
-      <w:pPr>
-        <w:rPr>
-          <w:rFonts w:ascii="Arial" w:hAnsi="Arial" w:cs="Arial"/>
-        </w:rPr>
-      </w:pPr>
-    </w:p>
-    <w:p>
-      <w:pPr>
-        <w:rPr>
-          <w:rFonts w:ascii="Arial" w:hAnsi="Arial" w:cs="Arial"/>
-          <w:sz w:val="24"/>
-          <w:szCs w:val="24"/>
-        </w:rPr>
-      </w:pPr>
-      <w:r>
-        <w:rPr>
-          <w:rFonts w:ascii="Arial" w:hAnsi="Arial" w:cs="Arial"/>
-          <w:sz w:val="24"/>
-          <w:szCs w:val="24"/>
-        </w:rPr>
-        <w:lastRenderedPageBreak/>
+          <w:sz w:val="24"/>
+          <w:szCs w:val="24"/>
+        </w:rPr>
+      </w:pPr>
+      <w:r>
+        <w:rPr>
+          <w:rFonts w:ascii="Arial" w:hAnsi="Arial" w:cs="Arial"/>
+          <w:sz w:val="24"/>
+          <w:szCs w:val="24"/>
+        </w:rPr>
         <w:t xml:space="preserve">5.2.1 </w:t>
       </w:r>
       <w:r>
@@ -7224,7 +7578,7 @@
                           <pic:cNvPicPr/>
                         </pic:nvPicPr>
                         <pic:blipFill>
-                          <a:blip r:embed="rId28" cstate="print">
+                          <a:blip r:embed="rId29" cstate="print">
                             <a:extLst>
                               <a:ext uri="{28A0092B-C50C-407E-A947-70E740481C1C}">
                                 <a14:useLocalDpi xmlns:a14="http://schemas.microsoft.com/office/drawing/2010/main" val="0"/>
@@ -7283,7 +7637,7 @@
                           <pic:cNvPicPr/>
                         </pic:nvPicPr>
                         <pic:blipFill>
-                          <a:blip r:embed="rId29" cstate="print">
+                          <a:blip r:embed="rId30" cstate="print">
                             <a:extLst>
                               <a:ext uri="{28A0092B-C50C-407E-A947-70E740481C1C}">
                                 <a14:useLocalDpi xmlns:a14="http://schemas.microsoft.com/office/drawing/2010/main" val="0"/>
@@ -7375,15 +7729,7 @@
           <w:sz w:val="24"/>
           <w:szCs w:val="24"/>
         </w:rPr>
-        <w:t xml:space="preserve">Customer Churn Prediction using </w:t>
-      </w:r>
-      <w:r>
-        <w:rPr>
-          <w:rFonts w:ascii="Arial" w:hAnsi="Arial" w:cs="Arial"/>
-          <w:sz w:val="24"/>
-          <w:szCs w:val="24"/>
-        </w:rPr>
-        <w:t>Logistic Regression</w:t>
+        <w:t>Customer Churn Prediction using Logistic Regression</w:t>
       </w:r>
       <w:r>
         <w:rPr>
@@ -7629,39 +7975,7 @@
           <w:sz w:val="24"/>
           <w:szCs w:val="24"/>
         </w:rPr>
-        <w:t xml:space="preserve">Figure: </w:t>
-      </w:r>
-      <w:r>
-        <w:rPr>
-          <w:rFonts w:ascii="Arial" w:hAnsi="Arial" w:cs="Arial"/>
-          <w:sz w:val="24"/>
-          <w:szCs w:val="24"/>
-        </w:rPr>
-        <w:t>Logistic Regression</w:t>
-      </w:r>
-      <w:r>
-        <w:rPr>
-          <w:rFonts w:ascii="Arial" w:hAnsi="Arial" w:cs="Arial"/>
-          <w:sz w:val="24"/>
-          <w:szCs w:val="24"/>
-        </w:rPr>
-        <w:t xml:space="preserve"> </w:t>
-      </w:r>
-      <w:r>
-        <w:rPr>
-          <w:rFonts w:ascii="Arial" w:hAnsi="Arial" w:cs="Arial"/>
-          <w:sz w:val="24"/>
-          <w:szCs w:val="24"/>
-        </w:rPr>
-        <w:t>e</w:t>
-      </w:r>
-      <w:r>
-        <w:rPr>
-          <w:rFonts w:ascii="Arial" w:hAnsi="Arial" w:cs="Arial"/>
-          <w:sz w:val="24"/>
-          <w:szCs w:val="24"/>
-        </w:rPr>
-        <w:t>valuation metrics score</w:t>
+        <w:t>Figure: Logistic Regression evaluation metrics score</w:t>
       </w:r>
     </w:p>
     <w:p>
@@ -7742,7 +8056,7 @@
                           <pic:cNvPicPr/>
                         </pic:nvPicPr>
                         <pic:blipFill>
-                          <a:blip r:embed="rId30" cstate="print">
+                          <a:blip r:embed="rId31" cstate="print">
                             <a:extLst>
                               <a:ext uri="{28A0092B-C50C-407E-A947-70E740481C1C}">
                                 <a14:useLocalDpi xmlns:a14="http://schemas.microsoft.com/office/drawing/2010/main" val="0"/>
@@ -7801,7 +8115,7 @@
                           <pic:cNvPicPr/>
                         </pic:nvPicPr>
                         <pic:blipFill>
-                          <a:blip r:embed="rId31" cstate="print">
+                          <a:blip r:embed="rId32" cstate="print">
                             <a:extLst>
                               <a:ext uri="{28A0092B-C50C-407E-A947-70E740481C1C}">
                                 <a14:useLocalDpi xmlns:a14="http://schemas.microsoft.com/office/drawing/2010/main" val="0"/>
@@ -8137,23 +8451,7 @@
           <w:sz w:val="24"/>
           <w:szCs w:val="24"/>
         </w:rPr>
-        <w:t xml:space="preserve">Figure: </w:t>
-      </w:r>
-      <w:r>
-        <w:rPr>
-          <w:rFonts w:ascii="Arial" w:hAnsi="Arial" w:cs="Arial"/>
-          <w:sz w:val="24"/>
-          <w:szCs w:val="24"/>
-        </w:rPr>
-        <w:t>Decision Tree</w:t>
-      </w:r>
-      <w:r>
-        <w:rPr>
-          <w:rFonts w:ascii="Arial" w:hAnsi="Arial" w:cs="Arial"/>
-          <w:sz w:val="24"/>
-          <w:szCs w:val="24"/>
-        </w:rPr>
-        <w:t xml:space="preserve"> evaluation metrics score</w:t>
+        <w:t>Figure: Decision Tree evaluation metrics score</w:t>
       </w:r>
     </w:p>
     <w:p>
@@ -8209,7 +8507,7 @@
                           <pic:cNvPicPr/>
                         </pic:nvPicPr>
                         <pic:blipFill>
-                          <a:blip r:embed="rId32" cstate="print">
+                          <a:blip r:embed="rId33" cstate="print">
                             <a:extLst>
                               <a:ext uri="{28A0092B-C50C-407E-A947-70E740481C1C}">
                                 <a14:useLocalDpi xmlns:a14="http://schemas.microsoft.com/office/drawing/2010/main" val="0"/>
@@ -8268,7 +8566,7 @@
                           <pic:cNvPicPr/>
                         </pic:nvPicPr>
                         <pic:blipFill>
-                          <a:blip r:embed="rId33" cstate="print">
+                          <a:blip r:embed="rId34" cstate="print">
                             <a:extLst>
                               <a:ext uri="{28A0092B-C50C-407E-A947-70E740481C1C}">
                                 <a14:useLocalDpi xmlns:a14="http://schemas.microsoft.com/office/drawing/2010/main" val="0"/>
@@ -8301,6 +8599,7 @@
     <w:p>
       <w:pPr>
         <w:ind w:firstLine="720"/>
+        <w:jc w:val="center"/>
         <w:rPr>
           <w:rFonts w:ascii="Arial" w:hAnsi="Arial" w:cs="Arial"/>
         </w:rPr>
@@ -8382,15 +8681,7 @@
           <w:sz w:val="24"/>
           <w:szCs w:val="24"/>
         </w:rPr>
-        <w:t xml:space="preserve">Customer Churn Prediction using </w:t>
-      </w:r>
-      <w:r>
-        <w:rPr>
-          <w:rFonts w:ascii="Arial" w:hAnsi="Arial" w:cs="Arial"/>
-          <w:sz w:val="24"/>
-          <w:szCs w:val="24"/>
-        </w:rPr>
-        <w:t>SVM</w:t>
+        <w:t>Customer Churn Prediction using SVM</w:t>
       </w:r>
       <w:r>
         <w:rPr>
@@ -8697,7 +8988,7 @@
                           <pic:cNvPicPr/>
                         </pic:nvPicPr>
                         <pic:blipFill>
-                          <a:blip r:embed="rId34" cstate="print">
+                          <a:blip r:embed="rId35" cstate="print">
                             <a:extLst>
                               <a:ext uri="{28A0092B-C50C-407E-A947-70E740481C1C}">
                                 <a14:useLocalDpi xmlns:a14="http://schemas.microsoft.com/office/drawing/2010/main" val="0"/>
@@ -8756,7 +9047,7 @@
                           <pic:cNvPicPr/>
                         </pic:nvPicPr>
                         <pic:blipFill>
-                          <a:blip r:embed="rId35" cstate="print">
+                          <a:blip r:embed="rId36" cstate="print">
                             <a:extLst>
                               <a:ext uri="{28A0092B-C50C-407E-A947-70E740481C1C}">
                                 <a14:useLocalDpi xmlns:a14="http://schemas.microsoft.com/office/drawing/2010/main" val="0"/>
@@ -8848,15 +9139,7 @@
           <w:sz w:val="24"/>
           <w:szCs w:val="24"/>
         </w:rPr>
-        <w:t xml:space="preserve">Customer Churn Prediction using </w:t>
-      </w:r>
-      <w:r>
-        <w:rPr>
-          <w:rFonts w:ascii="Arial" w:hAnsi="Arial" w:cs="Arial"/>
-          <w:sz w:val="24"/>
-          <w:szCs w:val="24"/>
-        </w:rPr>
-        <w:t>Random Forest</w:t>
+        <w:t>Customer Churn Prediction using Random Forest</w:t>
       </w:r>
       <w:r>
         <w:rPr>
@@ -9135,23 +9418,7 @@
           <w:sz w:val="24"/>
           <w:szCs w:val="24"/>
         </w:rPr>
-        <w:t xml:space="preserve">Figure: </w:t>
-      </w:r>
-      <w:r>
-        <w:rPr>
-          <w:rFonts w:ascii="Arial" w:hAnsi="Arial" w:cs="Arial"/>
-          <w:sz w:val="24"/>
-          <w:szCs w:val="24"/>
-        </w:rPr>
-        <w:t>Random Forest</w:t>
-      </w:r>
-      <w:r>
-        <w:rPr>
-          <w:rFonts w:ascii="Arial" w:hAnsi="Arial" w:cs="Arial"/>
-          <w:sz w:val="24"/>
-          <w:szCs w:val="24"/>
-        </w:rPr>
-        <w:t xml:space="preserve"> evaluation metrics score</w:t>
+        <w:t>Figure: Random Forest evaluation metrics score</w:t>
       </w:r>
     </w:p>
     <w:p>
@@ -9222,7 +9489,7 @@
                           <pic:cNvPicPr/>
                         </pic:nvPicPr>
                         <pic:blipFill>
-                          <a:blip r:embed="rId36" cstate="print">
+                          <a:blip r:embed="rId37" cstate="print">
                             <a:extLst>
                               <a:ext uri="{28A0092B-C50C-407E-A947-70E740481C1C}">
                                 <a14:useLocalDpi xmlns:a14="http://schemas.microsoft.com/office/drawing/2010/main" val="0"/>
@@ -9281,7 +9548,7 @@
                           <pic:cNvPicPr/>
                         </pic:nvPicPr>
                         <pic:blipFill>
-                          <a:blip r:embed="rId37" cstate="print">
+                          <a:blip r:embed="rId38" cstate="print">
                             <a:extLst>
                               <a:ext uri="{28A0092B-C50C-407E-A947-70E740481C1C}">
                                 <a14:useLocalDpi xmlns:a14="http://schemas.microsoft.com/office/drawing/2010/main" val="0"/>
@@ -9367,15 +9634,7 @@
           <w:sz w:val="24"/>
           <w:szCs w:val="24"/>
         </w:rPr>
-        <w:t xml:space="preserve">Customer Churn Prediction using </w:t>
-      </w:r>
-      <w:r>
-        <w:rPr>
-          <w:rFonts w:ascii="Arial" w:hAnsi="Arial" w:cs="Arial"/>
-          <w:sz w:val="24"/>
-          <w:szCs w:val="24"/>
-        </w:rPr>
-        <w:t>Gradient Boosting</w:t>
+        <w:t>Customer Churn Prediction using Gradient Boosting</w:t>
       </w:r>
       <w:r>
         <w:rPr>
@@ -9617,23 +9876,7 @@
           <w:sz w:val="24"/>
           <w:szCs w:val="24"/>
         </w:rPr>
-        <w:t xml:space="preserve">Figure: </w:t>
-      </w:r>
-      <w:r>
-        <w:rPr>
-          <w:rFonts w:ascii="Arial" w:hAnsi="Arial" w:cs="Arial"/>
-          <w:sz w:val="24"/>
-          <w:szCs w:val="24"/>
-        </w:rPr>
-        <w:t>Gradient Boosting</w:t>
-      </w:r>
-      <w:r>
-        <w:rPr>
-          <w:rFonts w:ascii="Arial" w:hAnsi="Arial" w:cs="Arial"/>
-          <w:sz w:val="24"/>
-          <w:szCs w:val="24"/>
-        </w:rPr>
-        <w:t xml:space="preserve"> evaluation metrics score</w:t>
+        <w:t>Figure: Gradient Boosting evaluation metrics score</w:t>
       </w:r>
     </w:p>
     <w:p>
@@ -9691,7 +9934,7 @@
                           <pic:cNvPicPr/>
                         </pic:nvPicPr>
                         <pic:blipFill>
-                          <a:blip r:embed="rId38" cstate="print">
+                          <a:blip r:embed="rId39" cstate="print">
                             <a:extLst>
                               <a:ext uri="{28A0092B-C50C-407E-A947-70E740481C1C}">
                                 <a14:useLocalDpi xmlns:a14="http://schemas.microsoft.com/office/drawing/2010/main" val="0"/>
@@ -9750,7 +9993,7 @@
                           <pic:cNvPicPr/>
                         </pic:nvPicPr>
                         <pic:blipFill>
-                          <a:blip r:embed="rId39" cstate="print">
+                          <a:blip r:embed="rId40" cstate="print">
                             <a:extLst>
                               <a:ext uri="{28A0092B-C50C-407E-A947-70E740481C1C}">
                                 <a14:useLocalDpi xmlns:a14="http://schemas.microsoft.com/office/drawing/2010/main" val="0"/>
@@ -10240,7 +10483,7 @@
                           <pic:cNvPicPr/>
                         </pic:nvPicPr>
                         <pic:blipFill>
-                          <a:blip r:embed="rId40" cstate="print">
+                          <a:blip r:embed="rId41" cstate="print">
                             <a:extLst>
                               <a:ext uri="{28A0092B-C50C-407E-A947-70E740481C1C}">
                                 <a14:useLocalDpi xmlns:a14="http://schemas.microsoft.com/office/drawing/2010/main" val="0"/>
@@ -10299,7 +10542,7 @@
                           <pic:cNvPicPr/>
                         </pic:nvPicPr>
                         <pic:blipFill>
-                          <a:blip r:embed="rId41" cstate="print">
+                          <a:blip r:embed="rId42" cstate="print">
                             <a:extLst>
                               <a:ext uri="{28A0092B-C50C-407E-A947-70E740481C1C}">
                                 <a14:useLocalDpi xmlns:a14="http://schemas.microsoft.com/office/drawing/2010/main" val="0"/>
@@ -10445,7 +10688,7 @@
           <w:color w:val="000000"/>
           <w:shd w:val="clear" w:color="auto" w:fill="FFFFFF"/>
         </w:rPr>
-        <w:t xml:space="preserve"> those algorithms </w:t>
+        <w:t xml:space="preserve"> th</w:t>
       </w:r>
       <w:r>
         <w:rPr>
@@ -10453,6 +10696,22 @@
           <w:color w:val="000000"/>
           <w:shd w:val="clear" w:color="auto" w:fill="FFFFFF"/>
         </w:rPr>
+        <w:t>e</w:t>
+      </w:r>
+      <w:r>
+        <w:rPr>
+          <w:rFonts w:ascii="Arial" w:hAnsi="Arial" w:cs="Arial"/>
+          <w:color w:val="000000"/>
+          <w:shd w:val="clear" w:color="auto" w:fill="FFFFFF"/>
+        </w:rPr>
+        <w:t xml:space="preserve"> algorithms </w:t>
+      </w:r>
+      <w:r>
+        <w:rPr>
+          <w:rFonts w:ascii="Arial" w:hAnsi="Arial" w:cs="Arial"/>
+          <w:color w:val="000000"/>
+          <w:shd w:val="clear" w:color="auto" w:fill="FFFFFF"/>
+        </w:rPr>
         <w:t xml:space="preserve">mentioned above, </w:t>
       </w:r>
       <w:r>
@@ -10637,7 +10896,19 @@
         <w:rPr>
           <w:rFonts w:ascii="Arial" w:hAnsi="Arial" w:cs="Arial"/>
         </w:rPr>
-        <w:t>A good classification model should have a high recall value to classify all possible churning customers. Since the target attribute of my model contained class imbalance data, t</w:t>
+        <w:t xml:space="preserve">A good classification model should have a high recall value to classify all possible churning customers. </w:t>
+      </w:r>
+      <w:r>
+        <w:rPr>
+          <w:rFonts w:ascii="Arial" w:hAnsi="Arial" w:cs="Arial"/>
+        </w:rPr>
+        <w:t>Despite the</w:t>
+      </w:r>
+      <w:r>
+        <w:rPr>
+          <w:rFonts w:ascii="Arial" w:hAnsi="Arial" w:cs="Arial"/>
+        </w:rPr>
+        <w:t xml:space="preserve"> target attribute of my model contained class imbalance data, t</w:t>
       </w:r>
       <w:r>
         <w:rPr>
@@ -10655,33 +10926,25 @@
         <w:rPr>
           <w:rFonts w:ascii="Arial" w:hAnsi="Arial" w:cs="Arial"/>
         </w:rPr>
+        <w:t xml:space="preserve"> 0.909 or </w:t>
+      </w:r>
+      <w:r>
+        <w:rPr>
+          <w:rFonts w:ascii="Arial" w:hAnsi="Arial" w:cs="Arial"/>
+        </w:rPr>
+        <w:t>91%</w:t>
+      </w:r>
+      <w:r>
+        <w:rPr>
+          <w:rFonts w:ascii="Arial" w:hAnsi="Arial" w:cs="Arial"/>
+        </w:rPr>
         <w:t xml:space="preserve"> </w:t>
       </w:r>
-      <w:proofErr w:type="spellStart"/>
-      <w:r>
-        <w:rPr>
-          <w:rFonts w:ascii="Arial" w:hAnsi="Arial" w:cs="Arial"/>
-        </w:rPr>
-        <w:t>XGBoost</w:t>
-      </w:r>
-      <w:proofErr w:type="spellEnd"/>
-      <w:r>
-        <w:rPr>
-          <w:rFonts w:ascii="Arial" w:hAnsi="Arial" w:cs="Arial"/>
-        </w:rPr>
-        <w:t xml:space="preserve"> classifier is 0.909 or </w:t>
-      </w:r>
-      <w:r>
-        <w:rPr>
-          <w:rFonts w:ascii="Arial" w:hAnsi="Arial" w:cs="Arial"/>
-        </w:rPr>
-        <w:t>91%</w:t>
-      </w:r>
-      <w:r>
-        <w:rPr>
-          <w:rFonts w:ascii="Arial" w:hAnsi="Arial" w:cs="Arial"/>
-        </w:rPr>
-        <w:t xml:space="preserve"> indicates that my model worked well on predicting possible churning customers.</w:t>
+      <w:r>
+        <w:rPr>
+          <w:rFonts w:ascii="Arial" w:hAnsi="Arial" w:cs="Arial"/>
+        </w:rPr>
+        <w:t>indicates that my model worked well on predicting possible churning customers.</w:t>
       </w:r>
       <w:r>
         <w:rPr>

</xml_diff>